<commit_message>
Defined problem for Socks in the Dark problem
</commit_message>
<xml_diff>
--- a/ProblemSolving/Rogers_Eric_ProblemSolving.docx
+++ b/ProblemSolving/Rogers_Eric_ProblemSolving.docx
@@ -390,7 +390,13 @@
         <w:t>th</w:t>
       </w:r>
       <w:r>
-        <w:t xml:space="preserve"> one. I then placed a piece of paper on the table to represent the river, and each side of the paper represented the banks. I moved each post-it that represented the cat, the parrot, or the bag of seed, one at a time along with the note for man. I made sure that the letters C and P were never left alone together as well as the letter P and B were never alone together. In the drawing below, you can see step by step how this solution was implemented.</w:t>
+        <w:t xml:space="preserve"> one. I then placed a piece of paper on the table to represent the river, and each side of the paper represented the banks. I moved each post-it that represented the cat, the parrot, or the bag of seed, one at a time along with the note for man. I made sure that the letters C and P were never left alone together as well as the letter</w:t>
+      </w:r>
+      <w:r>
+        <w:t>s</w:t>
+      </w:r>
+      <w:r>
+        <w:t xml:space="preserve"> P and B were never alone together. In the drawing below, you can see step by step how this solution was implemented.</w:t>
       </w:r>
       <w:r>
         <w:rPr>
@@ -411,6 +417,9 @@
         <w:ind w:left="1080"/>
       </w:pPr>
       <w:r>
+        <w:rPr>
+          <w:noProof/>
+        </w:rPr>
         <w:drawing>
           <wp:inline distT="0" distB="0" distL="0" distR="0" wp14:anchorId="60DBA109" wp14:editId="30F60C34">
             <wp:extent cx="4470400" cy="3352800"/>
@@ -471,6 +480,88 @@
       <w:pPr>
         <w:pStyle w:val="ListParagraph"/>
         <w:ind w:left="1080"/>
+        <w:rPr>
+          <w:b/>
+        </w:rPr>
+      </w:pPr>
+      <w:r>
+        <w:rPr>
+          <w:b/>
+        </w:rPr>
+        <w:t>Socks in the Dark:</w:t>
+      </w:r>
+    </w:p>
+    <w:p>
+      <w:pPr>
+        <w:pStyle w:val="ListParagraph"/>
+        <w:ind w:left="1080"/>
+        <w:rPr>
+          <w:b/>
+        </w:rPr>
+      </w:pPr>
+    </w:p>
+    <w:p>
+      <w:pPr>
+        <w:pStyle w:val="ListParagraph"/>
+        <w:numPr>
+          <w:ilvl w:val="0"/>
+          <w:numId w:val="9"/>
+        </w:numPr>
+      </w:pPr>
+      <w:r>
+        <w:t>Define the problem</w:t>
+      </w:r>
+    </w:p>
+    <w:p>
+      <w:pPr>
+        <w:pStyle w:val="ListParagraph"/>
+        <w:ind w:left="1440"/>
+      </w:pPr>
+    </w:p>
+    <w:p>
+      <w:pPr>
+        <w:pStyle w:val="ListParagraph"/>
+        <w:numPr>
+          <w:ilvl w:val="0"/>
+          <w:numId w:val="10"/>
+        </w:numPr>
+      </w:pPr>
+      <w:r>
+        <w:t>The problem in this scenario is that there are 20 socks in a drawer. 10 of the socks are black, 6 socks are brown, and 4 socks are white. The room where the drawer is located is dark. I have to decide what the smallest number of socks I would need to blindly select to guarantee getting at least one matching pair of socks. Also, I need to know what the smallest number is that I need to select to guarantee at least one matching pair of each color of socks. I can only check the socks after I have made a selection.</w:t>
+      </w:r>
+    </w:p>
+    <w:p>
+      <w:pPr>
+        <w:pStyle w:val="ListParagraph"/>
+        <w:numPr>
+          <w:ilvl w:val="0"/>
+          <w:numId w:val="10"/>
+        </w:numPr>
+      </w:pPr>
+      <w:r>
+        <w:t>This problem is solved using math.</w:t>
+      </w:r>
+    </w:p>
+    <w:p>
+      <w:pPr>
+        <w:pStyle w:val="ListParagraph"/>
+        <w:numPr>
+          <w:ilvl w:val="0"/>
+          <w:numId w:val="10"/>
+        </w:numPr>
+      </w:pPr>
+      <w:r>
+        <w:t xml:space="preserve">The overall goal is to select the least amount of socks necessary to satisfy the </w:t>
+      </w:r>
+      <w:r>
+        <w:t>requirements.</w:t>
+      </w:r>
+    </w:p>
+    <w:p/>
+    <w:p>
+      <w:pPr>
+        <w:pStyle w:val="ListParagraph"/>
+        <w:ind w:left="1800"/>
       </w:pPr>
       <w:bookmarkStart w:id="0" w:name="_GoBack"/>
       <w:bookmarkEnd w:id="0"/>
@@ -892,6 +983,95 @@
     </w:lvl>
   </w:abstractNum>
   <w:abstractNum w:abstractNumId="4">
+    <w:nsid w:val="21213681"/>
+    <w:multiLevelType w:val="hybridMultilevel"/>
+    <w:tmpl w:val="49162128"/>
+    <w:lvl w:ilvl="0" w:tplc="5C18577A">
+      <w:start w:val="1"/>
+      <w:numFmt w:val="decimal"/>
+      <w:lvlText w:val="%1."/>
+      <w:lvlJc w:val="left"/>
+      <w:pPr>
+        <w:ind w:left="1440" w:hanging="360"/>
+      </w:pPr>
+      <w:rPr>
+        <w:rFonts w:hint="default"/>
+      </w:rPr>
+    </w:lvl>
+    <w:lvl w:ilvl="1" w:tplc="04090019" w:tentative="1">
+      <w:start w:val="1"/>
+      <w:numFmt w:val="lowerLetter"/>
+      <w:lvlText w:val="%2."/>
+      <w:lvlJc w:val="left"/>
+      <w:pPr>
+        <w:ind w:left="2160" w:hanging="360"/>
+      </w:pPr>
+    </w:lvl>
+    <w:lvl w:ilvl="2" w:tplc="0409001B" w:tentative="1">
+      <w:start w:val="1"/>
+      <w:numFmt w:val="lowerRoman"/>
+      <w:lvlText w:val="%3."/>
+      <w:lvlJc w:val="right"/>
+      <w:pPr>
+        <w:ind w:left="2880" w:hanging="180"/>
+      </w:pPr>
+    </w:lvl>
+    <w:lvl w:ilvl="3" w:tplc="0409000F" w:tentative="1">
+      <w:start w:val="1"/>
+      <w:numFmt w:val="decimal"/>
+      <w:lvlText w:val="%4."/>
+      <w:lvlJc w:val="left"/>
+      <w:pPr>
+        <w:ind w:left="3600" w:hanging="360"/>
+      </w:pPr>
+    </w:lvl>
+    <w:lvl w:ilvl="4" w:tplc="04090019" w:tentative="1">
+      <w:start w:val="1"/>
+      <w:numFmt w:val="lowerLetter"/>
+      <w:lvlText w:val="%5."/>
+      <w:lvlJc w:val="left"/>
+      <w:pPr>
+        <w:ind w:left="4320" w:hanging="360"/>
+      </w:pPr>
+    </w:lvl>
+    <w:lvl w:ilvl="5" w:tplc="0409001B" w:tentative="1">
+      <w:start w:val="1"/>
+      <w:numFmt w:val="lowerRoman"/>
+      <w:lvlText w:val="%6."/>
+      <w:lvlJc w:val="right"/>
+      <w:pPr>
+        <w:ind w:left="5040" w:hanging="180"/>
+      </w:pPr>
+    </w:lvl>
+    <w:lvl w:ilvl="6" w:tplc="0409000F" w:tentative="1">
+      <w:start w:val="1"/>
+      <w:numFmt w:val="decimal"/>
+      <w:lvlText w:val="%7."/>
+      <w:lvlJc w:val="left"/>
+      <w:pPr>
+        <w:ind w:left="5760" w:hanging="360"/>
+      </w:pPr>
+    </w:lvl>
+    <w:lvl w:ilvl="7" w:tplc="04090019" w:tentative="1">
+      <w:start w:val="1"/>
+      <w:numFmt w:val="lowerLetter"/>
+      <w:lvlText w:val="%8."/>
+      <w:lvlJc w:val="left"/>
+      <w:pPr>
+        <w:ind w:left="6480" w:hanging="360"/>
+      </w:pPr>
+    </w:lvl>
+    <w:lvl w:ilvl="8" w:tplc="0409001B" w:tentative="1">
+      <w:start w:val="1"/>
+      <w:numFmt w:val="lowerRoman"/>
+      <w:lvlText w:val="%9."/>
+      <w:lvlJc w:val="right"/>
+      <w:pPr>
+        <w:ind w:left="7200" w:hanging="180"/>
+      </w:pPr>
+    </w:lvl>
+  </w:abstractNum>
+  <w:abstractNum w:abstractNumId="5">
     <w:nsid w:val="2F767746"/>
     <w:multiLevelType w:val="hybridMultilevel"/>
     <w:tmpl w:val="33301466"/>
@@ -980,7 +1160,7 @@
       </w:pPr>
     </w:lvl>
   </w:abstractNum>
-  <w:abstractNum w:abstractNumId="5">
+  <w:abstractNum w:abstractNumId="6">
     <w:nsid w:val="30723EFC"/>
     <w:multiLevelType w:val="hybridMultilevel"/>
     <w:tmpl w:val="88FA7670"/>
@@ -1069,7 +1249,96 @@
       </w:pPr>
     </w:lvl>
   </w:abstractNum>
-  <w:abstractNum w:abstractNumId="6">
+  <w:abstractNum w:abstractNumId="7">
+    <w:nsid w:val="37172E2E"/>
+    <w:multiLevelType w:val="hybridMultilevel"/>
+    <w:tmpl w:val="2A428D40"/>
+    <w:lvl w:ilvl="0" w:tplc="BC78B96E">
+      <w:start w:val="1"/>
+      <w:numFmt w:val="lowerLetter"/>
+      <w:lvlText w:val="%1)"/>
+      <w:lvlJc w:val="left"/>
+      <w:pPr>
+        <w:ind w:left="1800" w:hanging="360"/>
+      </w:pPr>
+      <w:rPr>
+        <w:rFonts w:hint="default"/>
+      </w:rPr>
+    </w:lvl>
+    <w:lvl w:ilvl="1" w:tplc="04090019" w:tentative="1">
+      <w:start w:val="1"/>
+      <w:numFmt w:val="lowerLetter"/>
+      <w:lvlText w:val="%2."/>
+      <w:lvlJc w:val="left"/>
+      <w:pPr>
+        <w:ind w:left="2520" w:hanging="360"/>
+      </w:pPr>
+    </w:lvl>
+    <w:lvl w:ilvl="2" w:tplc="0409001B" w:tentative="1">
+      <w:start w:val="1"/>
+      <w:numFmt w:val="lowerRoman"/>
+      <w:lvlText w:val="%3."/>
+      <w:lvlJc w:val="right"/>
+      <w:pPr>
+        <w:ind w:left="3240" w:hanging="180"/>
+      </w:pPr>
+    </w:lvl>
+    <w:lvl w:ilvl="3" w:tplc="0409000F" w:tentative="1">
+      <w:start w:val="1"/>
+      <w:numFmt w:val="decimal"/>
+      <w:lvlText w:val="%4."/>
+      <w:lvlJc w:val="left"/>
+      <w:pPr>
+        <w:ind w:left="3960" w:hanging="360"/>
+      </w:pPr>
+    </w:lvl>
+    <w:lvl w:ilvl="4" w:tplc="04090019" w:tentative="1">
+      <w:start w:val="1"/>
+      <w:numFmt w:val="lowerLetter"/>
+      <w:lvlText w:val="%5."/>
+      <w:lvlJc w:val="left"/>
+      <w:pPr>
+        <w:ind w:left="4680" w:hanging="360"/>
+      </w:pPr>
+    </w:lvl>
+    <w:lvl w:ilvl="5" w:tplc="0409001B" w:tentative="1">
+      <w:start w:val="1"/>
+      <w:numFmt w:val="lowerRoman"/>
+      <w:lvlText w:val="%6."/>
+      <w:lvlJc w:val="right"/>
+      <w:pPr>
+        <w:ind w:left="5400" w:hanging="180"/>
+      </w:pPr>
+    </w:lvl>
+    <w:lvl w:ilvl="6" w:tplc="0409000F" w:tentative="1">
+      <w:start w:val="1"/>
+      <w:numFmt w:val="decimal"/>
+      <w:lvlText w:val="%7."/>
+      <w:lvlJc w:val="left"/>
+      <w:pPr>
+        <w:ind w:left="6120" w:hanging="360"/>
+      </w:pPr>
+    </w:lvl>
+    <w:lvl w:ilvl="7" w:tplc="04090019" w:tentative="1">
+      <w:start w:val="1"/>
+      <w:numFmt w:val="lowerLetter"/>
+      <w:lvlText w:val="%8."/>
+      <w:lvlJc w:val="left"/>
+      <w:pPr>
+        <w:ind w:left="6840" w:hanging="360"/>
+      </w:pPr>
+    </w:lvl>
+    <w:lvl w:ilvl="8" w:tplc="0409001B" w:tentative="1">
+      <w:start w:val="1"/>
+      <w:numFmt w:val="lowerRoman"/>
+      <w:lvlText w:val="%9."/>
+      <w:lvlJc w:val="right"/>
+      <w:pPr>
+        <w:ind w:left="7560" w:hanging="180"/>
+      </w:pPr>
+    </w:lvl>
+  </w:abstractNum>
+  <w:abstractNum w:abstractNumId="8">
     <w:nsid w:val="4EE60449"/>
     <w:multiLevelType w:val="hybridMultilevel"/>
     <w:tmpl w:val="82AA20DC"/>
@@ -1158,7 +1427,7 @@
       </w:pPr>
     </w:lvl>
   </w:abstractNum>
-  <w:abstractNum w:abstractNumId="7">
+  <w:abstractNum w:abstractNumId="9">
     <w:nsid w:val="5070169F"/>
     <w:multiLevelType w:val="hybridMultilevel"/>
     <w:tmpl w:val="67E4FC20"/>
@@ -1244,6 +1513,95 @@
       <w:lvlJc w:val="right"/>
       <w:pPr>
         <w:ind w:left="6840" w:hanging="180"/>
+      </w:pPr>
+    </w:lvl>
+  </w:abstractNum>
+  <w:abstractNum w:abstractNumId="10">
+    <w:nsid w:val="6412480C"/>
+    <w:multiLevelType w:val="hybridMultilevel"/>
+    <w:tmpl w:val="B3A2D9FE"/>
+    <w:lvl w:ilvl="0" w:tplc="B6B4B22C">
+      <w:start w:val="1"/>
+      <w:numFmt w:val="lowerLetter"/>
+      <w:lvlText w:val="%1)"/>
+      <w:lvlJc w:val="left"/>
+      <w:pPr>
+        <w:ind w:left="1800" w:hanging="360"/>
+      </w:pPr>
+      <w:rPr>
+        <w:rFonts w:hint="default"/>
+      </w:rPr>
+    </w:lvl>
+    <w:lvl w:ilvl="1" w:tplc="04090019" w:tentative="1">
+      <w:start w:val="1"/>
+      <w:numFmt w:val="lowerLetter"/>
+      <w:lvlText w:val="%2."/>
+      <w:lvlJc w:val="left"/>
+      <w:pPr>
+        <w:ind w:left="2520" w:hanging="360"/>
+      </w:pPr>
+    </w:lvl>
+    <w:lvl w:ilvl="2" w:tplc="0409001B" w:tentative="1">
+      <w:start w:val="1"/>
+      <w:numFmt w:val="lowerRoman"/>
+      <w:lvlText w:val="%3."/>
+      <w:lvlJc w:val="right"/>
+      <w:pPr>
+        <w:ind w:left="3240" w:hanging="180"/>
+      </w:pPr>
+    </w:lvl>
+    <w:lvl w:ilvl="3" w:tplc="0409000F" w:tentative="1">
+      <w:start w:val="1"/>
+      <w:numFmt w:val="decimal"/>
+      <w:lvlText w:val="%4."/>
+      <w:lvlJc w:val="left"/>
+      <w:pPr>
+        <w:ind w:left="3960" w:hanging="360"/>
+      </w:pPr>
+    </w:lvl>
+    <w:lvl w:ilvl="4" w:tplc="04090019" w:tentative="1">
+      <w:start w:val="1"/>
+      <w:numFmt w:val="lowerLetter"/>
+      <w:lvlText w:val="%5."/>
+      <w:lvlJc w:val="left"/>
+      <w:pPr>
+        <w:ind w:left="4680" w:hanging="360"/>
+      </w:pPr>
+    </w:lvl>
+    <w:lvl w:ilvl="5" w:tplc="0409001B" w:tentative="1">
+      <w:start w:val="1"/>
+      <w:numFmt w:val="lowerRoman"/>
+      <w:lvlText w:val="%6."/>
+      <w:lvlJc w:val="right"/>
+      <w:pPr>
+        <w:ind w:left="5400" w:hanging="180"/>
+      </w:pPr>
+    </w:lvl>
+    <w:lvl w:ilvl="6" w:tplc="0409000F" w:tentative="1">
+      <w:start w:val="1"/>
+      <w:numFmt w:val="decimal"/>
+      <w:lvlText w:val="%7."/>
+      <w:lvlJc w:val="left"/>
+      <w:pPr>
+        <w:ind w:left="6120" w:hanging="360"/>
+      </w:pPr>
+    </w:lvl>
+    <w:lvl w:ilvl="7" w:tplc="04090019" w:tentative="1">
+      <w:start w:val="1"/>
+      <w:numFmt w:val="lowerLetter"/>
+      <w:lvlText w:val="%8."/>
+      <w:lvlJc w:val="left"/>
+      <w:pPr>
+        <w:ind w:left="6840" w:hanging="360"/>
+      </w:pPr>
+    </w:lvl>
+    <w:lvl w:ilvl="8" w:tplc="0409001B" w:tentative="1">
+      <w:start w:val="1"/>
+      <w:numFmt w:val="lowerRoman"/>
+      <w:lvlText w:val="%9."/>
+      <w:lvlJc w:val="right"/>
+      <w:pPr>
+        <w:ind w:left="7560" w:hanging="180"/>
       </w:pPr>
     </w:lvl>
   </w:abstractNum>
@@ -1251,7 +1609,7 @@
     <w:abstractNumId w:val="1"/>
   </w:num>
   <w:num w:numId="2">
-    <w:abstractNumId w:val="4"/>
+    <w:abstractNumId w:val="5"/>
   </w:num>
   <w:num w:numId="3">
     <w:abstractNumId w:val="3"/>
@@ -1263,13 +1621,22 @@
     <w:abstractNumId w:val="0"/>
   </w:num>
   <w:num w:numId="6">
+    <w:abstractNumId w:val="8"/>
+  </w:num>
+  <w:num w:numId="7">
+    <w:abstractNumId w:val="9"/>
+  </w:num>
+  <w:num w:numId="8">
     <w:abstractNumId w:val="6"/>
   </w:num>
-  <w:num w:numId="7">
+  <w:num w:numId="9">
+    <w:abstractNumId w:val="4"/>
+  </w:num>
+  <w:num w:numId="10">
     <w:abstractNumId w:val="7"/>
   </w:num>
-  <w:num w:numId="8">
-    <w:abstractNumId w:val="5"/>
+  <w:num w:numId="11">
+    <w:abstractNumId w:val="10"/>
   </w:num>
 </w:numbering>
 </file>

</xml_diff>

<commit_message>
Added constraints and sub-goals for the Socks in the Dark problem
</commit_message>
<xml_diff>
--- a/ProblemSolving/Rogers_Eric_ProblemSolving.docx
+++ b/ProblemSolving/Rogers_Eric_ProblemSolving.docx
@@ -539,32 +539,71 @@
         </w:numPr>
       </w:pPr>
       <w:r>
-        <w:t>This problem is solved using math.</w:t>
-      </w:r>
-    </w:p>
-    <w:p>
-      <w:pPr>
-        <w:pStyle w:val="ListParagraph"/>
-        <w:numPr>
-          <w:ilvl w:val="0"/>
-          <w:numId w:val="10"/>
-        </w:numPr>
-      </w:pPr>
-      <w:r>
-        <w:t xml:space="preserve">The overall goal is to select the least amount of socks necessary to satisfy the </w:t>
-      </w:r>
-      <w:r>
-        <w:t>requirements.</w:t>
-      </w:r>
-    </w:p>
-    <w:p/>
-    <w:p>
-      <w:pPr>
-        <w:pStyle w:val="ListParagraph"/>
-        <w:ind w:left="1800"/>
-      </w:pPr>
+        <w:t>This problem can be</w:t>
+      </w:r>
       <w:bookmarkStart w:id="0" w:name="_GoBack"/>
       <w:bookmarkEnd w:id="0"/>
+      <w:r>
+        <w:t xml:space="preserve"> solved using math.</w:t>
+      </w:r>
+    </w:p>
+    <w:p>
+      <w:pPr>
+        <w:pStyle w:val="ListParagraph"/>
+        <w:numPr>
+          <w:ilvl w:val="0"/>
+          <w:numId w:val="10"/>
+        </w:numPr>
+      </w:pPr>
+      <w:r>
+        <w:t xml:space="preserve">The overall goal is to select the least amount of socks necessary to satisfy the </w:t>
+      </w:r>
+      <w:r>
+        <w:t>requirements.</w:t>
+      </w:r>
+    </w:p>
+    <w:p/>
+    <w:p>
+      <w:pPr>
+        <w:pStyle w:val="ListParagraph"/>
+        <w:numPr>
+          <w:ilvl w:val="0"/>
+          <w:numId w:val="9"/>
+        </w:numPr>
+      </w:pPr>
+      <w:r>
+        <w:t>Break the problem apart</w:t>
+      </w:r>
+    </w:p>
+    <w:p>
+      <w:pPr>
+        <w:pStyle w:val="ListParagraph"/>
+        <w:ind w:left="1440"/>
+      </w:pPr>
+    </w:p>
+    <w:p>
+      <w:pPr>
+        <w:pStyle w:val="ListParagraph"/>
+        <w:numPr>
+          <w:ilvl w:val="0"/>
+          <w:numId w:val="12"/>
+        </w:numPr>
+      </w:pPr>
+      <w:r>
+        <w:t>The constraints are that I have to make a blind selection, and I cannot check the socks until I finish my selection.</w:t>
+      </w:r>
+    </w:p>
+    <w:p>
+      <w:pPr>
+        <w:pStyle w:val="ListParagraph"/>
+        <w:numPr>
+          <w:ilvl w:val="0"/>
+          <w:numId w:val="12"/>
+        </w:numPr>
+      </w:pPr>
+      <w:r>
+        <w:t>The sub-goal is to determine the method for finding the smallest selection possible.</w:t>
+      </w:r>
     </w:p>
     <w:sectPr>
       <w:pgSz w:w="12240" w:h="15840"/>
@@ -1521,6 +1560,95 @@
     <w:multiLevelType w:val="hybridMultilevel"/>
     <w:tmpl w:val="B3A2D9FE"/>
     <w:lvl w:ilvl="0" w:tplc="B6B4B22C">
+      <w:start w:val="1"/>
+      <w:numFmt w:val="lowerLetter"/>
+      <w:lvlText w:val="%1)"/>
+      <w:lvlJc w:val="left"/>
+      <w:pPr>
+        <w:ind w:left="1800" w:hanging="360"/>
+      </w:pPr>
+      <w:rPr>
+        <w:rFonts w:hint="default"/>
+      </w:rPr>
+    </w:lvl>
+    <w:lvl w:ilvl="1" w:tplc="04090019" w:tentative="1">
+      <w:start w:val="1"/>
+      <w:numFmt w:val="lowerLetter"/>
+      <w:lvlText w:val="%2."/>
+      <w:lvlJc w:val="left"/>
+      <w:pPr>
+        <w:ind w:left="2520" w:hanging="360"/>
+      </w:pPr>
+    </w:lvl>
+    <w:lvl w:ilvl="2" w:tplc="0409001B" w:tentative="1">
+      <w:start w:val="1"/>
+      <w:numFmt w:val="lowerRoman"/>
+      <w:lvlText w:val="%3."/>
+      <w:lvlJc w:val="right"/>
+      <w:pPr>
+        <w:ind w:left="3240" w:hanging="180"/>
+      </w:pPr>
+    </w:lvl>
+    <w:lvl w:ilvl="3" w:tplc="0409000F" w:tentative="1">
+      <w:start w:val="1"/>
+      <w:numFmt w:val="decimal"/>
+      <w:lvlText w:val="%4."/>
+      <w:lvlJc w:val="left"/>
+      <w:pPr>
+        <w:ind w:left="3960" w:hanging="360"/>
+      </w:pPr>
+    </w:lvl>
+    <w:lvl w:ilvl="4" w:tplc="04090019" w:tentative="1">
+      <w:start w:val="1"/>
+      <w:numFmt w:val="lowerLetter"/>
+      <w:lvlText w:val="%5."/>
+      <w:lvlJc w:val="left"/>
+      <w:pPr>
+        <w:ind w:left="4680" w:hanging="360"/>
+      </w:pPr>
+    </w:lvl>
+    <w:lvl w:ilvl="5" w:tplc="0409001B" w:tentative="1">
+      <w:start w:val="1"/>
+      <w:numFmt w:val="lowerRoman"/>
+      <w:lvlText w:val="%6."/>
+      <w:lvlJc w:val="right"/>
+      <w:pPr>
+        <w:ind w:left="5400" w:hanging="180"/>
+      </w:pPr>
+    </w:lvl>
+    <w:lvl w:ilvl="6" w:tplc="0409000F" w:tentative="1">
+      <w:start w:val="1"/>
+      <w:numFmt w:val="decimal"/>
+      <w:lvlText w:val="%7."/>
+      <w:lvlJc w:val="left"/>
+      <w:pPr>
+        <w:ind w:left="6120" w:hanging="360"/>
+      </w:pPr>
+    </w:lvl>
+    <w:lvl w:ilvl="7" w:tplc="04090019" w:tentative="1">
+      <w:start w:val="1"/>
+      <w:numFmt w:val="lowerLetter"/>
+      <w:lvlText w:val="%8."/>
+      <w:lvlJc w:val="left"/>
+      <w:pPr>
+        <w:ind w:left="6840" w:hanging="360"/>
+      </w:pPr>
+    </w:lvl>
+    <w:lvl w:ilvl="8" w:tplc="0409001B" w:tentative="1">
+      <w:start w:val="1"/>
+      <w:numFmt w:val="lowerRoman"/>
+      <w:lvlText w:val="%9."/>
+      <w:lvlJc w:val="right"/>
+      <w:pPr>
+        <w:ind w:left="7560" w:hanging="180"/>
+      </w:pPr>
+    </w:lvl>
+  </w:abstractNum>
+  <w:abstractNum w:abstractNumId="11">
+    <w:nsid w:val="6966348A"/>
+    <w:multiLevelType w:val="hybridMultilevel"/>
+    <w:tmpl w:val="56E61B18"/>
+    <w:lvl w:ilvl="0" w:tplc="E68630C4">
       <w:start w:val="1"/>
       <w:numFmt w:val="lowerLetter"/>
       <w:lvlText w:val="%1)"/>
@@ -1637,6 +1765,9 @@
   </w:num>
   <w:num w:numId="11">
     <w:abstractNumId w:val="10"/>
+  </w:num>
+  <w:num w:numId="12">
+    <w:abstractNumId w:val="11"/>
   </w:num>
 </w:numbering>
 </file>

</xml_diff>

<commit_message>
Identified possible solutions for the Socks in the Dark problem
</commit_message>
<xml_diff>
--- a/ProblemSolving/Rogers_Eric_ProblemSolving.docx
+++ b/ProblemSolving/Rogers_Eric_ProblemSolving.docx
@@ -541,69 +541,97 @@
       <w:r>
         <w:t>This problem can be</w:t>
       </w:r>
+      <w:r>
+        <w:t xml:space="preserve"> solved using math.</w:t>
+      </w:r>
+    </w:p>
+    <w:p>
+      <w:pPr>
+        <w:pStyle w:val="ListParagraph"/>
+        <w:numPr>
+          <w:ilvl w:val="0"/>
+          <w:numId w:val="10"/>
+        </w:numPr>
+      </w:pPr>
+      <w:r>
+        <w:t xml:space="preserve">The overall goal is to select the least amount of socks necessary to satisfy the </w:t>
+      </w:r>
+      <w:r>
+        <w:t>requirements.</w:t>
+      </w:r>
+    </w:p>
+    <w:p/>
+    <w:p>
+      <w:pPr>
+        <w:pStyle w:val="ListParagraph"/>
+        <w:numPr>
+          <w:ilvl w:val="0"/>
+          <w:numId w:val="9"/>
+        </w:numPr>
+      </w:pPr>
+      <w:r>
+        <w:t>Break the problem apart</w:t>
+      </w:r>
+    </w:p>
+    <w:p>
+      <w:pPr>
+        <w:pStyle w:val="ListParagraph"/>
+        <w:ind w:left="1440"/>
+      </w:pPr>
+    </w:p>
+    <w:p>
+      <w:pPr>
+        <w:pStyle w:val="ListParagraph"/>
+        <w:numPr>
+          <w:ilvl w:val="0"/>
+          <w:numId w:val="12"/>
+        </w:numPr>
+      </w:pPr>
+      <w:r>
+        <w:t>The constraints are that I have to make a blind selection, and I cannot check the socks until I finish my selection.</w:t>
+      </w:r>
+    </w:p>
+    <w:p>
+      <w:pPr>
+        <w:pStyle w:val="ListParagraph"/>
+        <w:numPr>
+          <w:ilvl w:val="0"/>
+          <w:numId w:val="12"/>
+        </w:numPr>
+      </w:pPr>
+      <w:r>
+        <w:t>The sub-goal is to determine the method for finding the smallest selection possible.</w:t>
+      </w:r>
+    </w:p>
+    <w:p/>
+    <w:p>
+      <w:pPr>
+        <w:pStyle w:val="ListParagraph"/>
+        <w:numPr>
+          <w:ilvl w:val="0"/>
+          <w:numId w:val="9"/>
+        </w:numPr>
+      </w:pPr>
+      <w:r>
+        <w:t>Identify potential solutions.</w:t>
+      </w:r>
+    </w:p>
+    <w:p>
+      <w:pPr>
+        <w:pStyle w:val="ListParagraph"/>
+        <w:ind w:left="1440"/>
+      </w:pPr>
+    </w:p>
+    <w:p>
+      <w:pPr>
+        <w:pStyle w:val="ListParagraph"/>
+        <w:ind w:left="1440"/>
+      </w:pPr>
+      <w:r>
+        <w:t>a) Using math, I could determine the smallest amount of socks necessary to fulfill the requirement.</w:t>
+      </w:r>
       <w:bookmarkStart w:id="0" w:name="_GoBack"/>
       <w:bookmarkEnd w:id="0"/>
-      <w:r>
-        <w:t xml:space="preserve"> solved using math.</w:t>
-      </w:r>
-    </w:p>
-    <w:p>
-      <w:pPr>
-        <w:pStyle w:val="ListParagraph"/>
-        <w:numPr>
-          <w:ilvl w:val="0"/>
-          <w:numId w:val="10"/>
-        </w:numPr>
-      </w:pPr>
-      <w:r>
-        <w:t xml:space="preserve">The overall goal is to select the least amount of socks necessary to satisfy the </w:t>
-      </w:r>
-      <w:r>
-        <w:t>requirements.</w:t>
-      </w:r>
-    </w:p>
-    <w:p/>
-    <w:p>
-      <w:pPr>
-        <w:pStyle w:val="ListParagraph"/>
-        <w:numPr>
-          <w:ilvl w:val="0"/>
-          <w:numId w:val="9"/>
-        </w:numPr>
-      </w:pPr>
-      <w:r>
-        <w:t>Break the problem apart</w:t>
-      </w:r>
-    </w:p>
-    <w:p>
-      <w:pPr>
-        <w:pStyle w:val="ListParagraph"/>
-        <w:ind w:left="1440"/>
-      </w:pPr>
-    </w:p>
-    <w:p>
-      <w:pPr>
-        <w:pStyle w:val="ListParagraph"/>
-        <w:numPr>
-          <w:ilvl w:val="0"/>
-          <w:numId w:val="12"/>
-        </w:numPr>
-      </w:pPr>
-      <w:r>
-        <w:t>The constraints are that I have to make a blind selection, and I cannot check the socks until I finish my selection.</w:t>
-      </w:r>
-    </w:p>
-    <w:p>
-      <w:pPr>
-        <w:pStyle w:val="ListParagraph"/>
-        <w:numPr>
-          <w:ilvl w:val="0"/>
-          <w:numId w:val="12"/>
-        </w:numPr>
-      </w:pPr>
-      <w:r>
-        <w:t>The sub-goal is to determine the method for finding the smallest selection possible.</w:t>
-      </w:r>
     </w:p>
     <w:sectPr>
       <w:pgSz w:w="12240" w:h="15840"/>

</xml_diff>

<commit_message>
Added evaluation of possible solutions for the Socks in the Dark problem
</commit_message>
<xml_diff>
--- a/ProblemSolving/Rogers_Eric_ProblemSolving.docx
+++ b/ProblemSolving/Rogers_Eric_ProblemSolving.docx
@@ -625,11 +625,59 @@
     <w:p>
       <w:pPr>
         <w:pStyle w:val="ListParagraph"/>
+        <w:numPr>
+          <w:ilvl w:val="0"/>
+          <w:numId w:val="13"/>
+        </w:numPr>
+      </w:pPr>
+      <w:r>
+        <w:t>Using math, I could determine the smallest amount of socks necessary to fulfill the requirement.</w:t>
+      </w:r>
+    </w:p>
+    <w:p/>
+    <w:p>
+      <w:pPr>
+        <w:pStyle w:val="ListParagraph"/>
+        <w:numPr>
+          <w:ilvl w:val="0"/>
+          <w:numId w:val="9"/>
+        </w:numPr>
+      </w:pPr>
+      <w:r>
+        <w:t>Evaluate each potential solution</w:t>
+      </w:r>
+    </w:p>
+    <w:p>
+      <w:pPr>
+        <w:pStyle w:val="ListParagraph"/>
         <w:ind w:left="1440"/>
       </w:pPr>
-      <w:r>
-        <w:t>a) Using math, I could determine the smallest amount of socks necessary to fulfill the requirement.</w:t>
-      </w:r>
+    </w:p>
+    <w:p>
+      <w:pPr>
+        <w:pStyle w:val="ListParagraph"/>
+        <w:numPr>
+          <w:ilvl w:val="0"/>
+          <w:numId w:val="14"/>
+        </w:numPr>
+      </w:pPr>
+      <w:r>
+        <w:t>This solution will meet the goals.</w:t>
+      </w:r>
+    </w:p>
+    <w:p>
+      <w:pPr>
+        <w:pStyle w:val="ListParagraph"/>
+        <w:numPr>
+          <w:ilvl w:val="0"/>
+          <w:numId w:val="14"/>
+        </w:numPr>
+      </w:pPr>
+      <w:r>
+        <w:t>This solution will work for all cases.</w:t>
+      </w:r>
+    </w:p>
+    <w:p>
       <w:bookmarkStart w:id="0" w:name="_GoBack"/>
       <w:bookmarkEnd w:id="0"/>
     </w:p>
@@ -1406,6 +1454,95 @@
     </w:lvl>
   </w:abstractNum>
   <w:abstractNum w:abstractNumId="8">
+    <w:nsid w:val="431B19BE"/>
+    <w:multiLevelType w:val="hybridMultilevel"/>
+    <w:tmpl w:val="C71AADB0"/>
+    <w:lvl w:ilvl="0" w:tplc="06123E5C">
+      <w:start w:val="1"/>
+      <w:numFmt w:val="lowerLetter"/>
+      <w:lvlText w:val="%1)"/>
+      <w:lvlJc w:val="left"/>
+      <w:pPr>
+        <w:ind w:left="1800" w:hanging="360"/>
+      </w:pPr>
+      <w:rPr>
+        <w:rFonts w:hint="default"/>
+      </w:rPr>
+    </w:lvl>
+    <w:lvl w:ilvl="1" w:tplc="04090019" w:tentative="1">
+      <w:start w:val="1"/>
+      <w:numFmt w:val="lowerLetter"/>
+      <w:lvlText w:val="%2."/>
+      <w:lvlJc w:val="left"/>
+      <w:pPr>
+        <w:ind w:left="2520" w:hanging="360"/>
+      </w:pPr>
+    </w:lvl>
+    <w:lvl w:ilvl="2" w:tplc="0409001B" w:tentative="1">
+      <w:start w:val="1"/>
+      <w:numFmt w:val="lowerRoman"/>
+      <w:lvlText w:val="%3."/>
+      <w:lvlJc w:val="right"/>
+      <w:pPr>
+        <w:ind w:left="3240" w:hanging="180"/>
+      </w:pPr>
+    </w:lvl>
+    <w:lvl w:ilvl="3" w:tplc="0409000F" w:tentative="1">
+      <w:start w:val="1"/>
+      <w:numFmt w:val="decimal"/>
+      <w:lvlText w:val="%4."/>
+      <w:lvlJc w:val="left"/>
+      <w:pPr>
+        <w:ind w:left="3960" w:hanging="360"/>
+      </w:pPr>
+    </w:lvl>
+    <w:lvl w:ilvl="4" w:tplc="04090019" w:tentative="1">
+      <w:start w:val="1"/>
+      <w:numFmt w:val="lowerLetter"/>
+      <w:lvlText w:val="%5."/>
+      <w:lvlJc w:val="left"/>
+      <w:pPr>
+        <w:ind w:left="4680" w:hanging="360"/>
+      </w:pPr>
+    </w:lvl>
+    <w:lvl w:ilvl="5" w:tplc="0409001B" w:tentative="1">
+      <w:start w:val="1"/>
+      <w:numFmt w:val="lowerRoman"/>
+      <w:lvlText w:val="%6."/>
+      <w:lvlJc w:val="right"/>
+      <w:pPr>
+        <w:ind w:left="5400" w:hanging="180"/>
+      </w:pPr>
+    </w:lvl>
+    <w:lvl w:ilvl="6" w:tplc="0409000F" w:tentative="1">
+      <w:start w:val="1"/>
+      <w:numFmt w:val="decimal"/>
+      <w:lvlText w:val="%7."/>
+      <w:lvlJc w:val="left"/>
+      <w:pPr>
+        <w:ind w:left="6120" w:hanging="360"/>
+      </w:pPr>
+    </w:lvl>
+    <w:lvl w:ilvl="7" w:tplc="04090019" w:tentative="1">
+      <w:start w:val="1"/>
+      <w:numFmt w:val="lowerLetter"/>
+      <w:lvlText w:val="%8."/>
+      <w:lvlJc w:val="left"/>
+      <w:pPr>
+        <w:ind w:left="6840" w:hanging="360"/>
+      </w:pPr>
+    </w:lvl>
+    <w:lvl w:ilvl="8" w:tplc="0409001B" w:tentative="1">
+      <w:start w:val="1"/>
+      <w:numFmt w:val="lowerRoman"/>
+      <w:lvlText w:val="%9."/>
+      <w:lvlJc w:val="right"/>
+      <w:pPr>
+        <w:ind w:left="7560" w:hanging="180"/>
+      </w:pPr>
+    </w:lvl>
+  </w:abstractNum>
+  <w:abstractNum w:abstractNumId="9">
     <w:nsid w:val="4EE60449"/>
     <w:multiLevelType w:val="hybridMultilevel"/>
     <w:tmpl w:val="82AA20DC"/>
@@ -1494,7 +1631,7 @@
       </w:pPr>
     </w:lvl>
   </w:abstractNum>
-  <w:abstractNum w:abstractNumId="9">
+  <w:abstractNum w:abstractNumId="10">
     <w:nsid w:val="5070169F"/>
     <w:multiLevelType w:val="hybridMultilevel"/>
     <w:tmpl w:val="67E4FC20"/>
@@ -1583,7 +1720,7 @@
       </w:pPr>
     </w:lvl>
   </w:abstractNum>
-  <w:abstractNum w:abstractNumId="10">
+  <w:abstractNum w:abstractNumId="11">
     <w:nsid w:val="6412480C"/>
     <w:multiLevelType w:val="hybridMultilevel"/>
     <w:tmpl w:val="B3A2D9FE"/>
@@ -1672,11 +1809,100 @@
       </w:pPr>
     </w:lvl>
   </w:abstractNum>
-  <w:abstractNum w:abstractNumId="11">
+  <w:abstractNum w:abstractNumId="12">
     <w:nsid w:val="6966348A"/>
     <w:multiLevelType w:val="hybridMultilevel"/>
     <w:tmpl w:val="56E61B18"/>
     <w:lvl w:ilvl="0" w:tplc="E68630C4">
+      <w:start w:val="1"/>
+      <w:numFmt w:val="lowerLetter"/>
+      <w:lvlText w:val="%1)"/>
+      <w:lvlJc w:val="left"/>
+      <w:pPr>
+        <w:ind w:left="1800" w:hanging="360"/>
+      </w:pPr>
+      <w:rPr>
+        <w:rFonts w:hint="default"/>
+      </w:rPr>
+    </w:lvl>
+    <w:lvl w:ilvl="1" w:tplc="04090019" w:tentative="1">
+      <w:start w:val="1"/>
+      <w:numFmt w:val="lowerLetter"/>
+      <w:lvlText w:val="%2."/>
+      <w:lvlJc w:val="left"/>
+      <w:pPr>
+        <w:ind w:left="2520" w:hanging="360"/>
+      </w:pPr>
+    </w:lvl>
+    <w:lvl w:ilvl="2" w:tplc="0409001B" w:tentative="1">
+      <w:start w:val="1"/>
+      <w:numFmt w:val="lowerRoman"/>
+      <w:lvlText w:val="%3."/>
+      <w:lvlJc w:val="right"/>
+      <w:pPr>
+        <w:ind w:left="3240" w:hanging="180"/>
+      </w:pPr>
+    </w:lvl>
+    <w:lvl w:ilvl="3" w:tplc="0409000F" w:tentative="1">
+      <w:start w:val="1"/>
+      <w:numFmt w:val="decimal"/>
+      <w:lvlText w:val="%4."/>
+      <w:lvlJc w:val="left"/>
+      <w:pPr>
+        <w:ind w:left="3960" w:hanging="360"/>
+      </w:pPr>
+    </w:lvl>
+    <w:lvl w:ilvl="4" w:tplc="04090019" w:tentative="1">
+      <w:start w:val="1"/>
+      <w:numFmt w:val="lowerLetter"/>
+      <w:lvlText w:val="%5."/>
+      <w:lvlJc w:val="left"/>
+      <w:pPr>
+        <w:ind w:left="4680" w:hanging="360"/>
+      </w:pPr>
+    </w:lvl>
+    <w:lvl w:ilvl="5" w:tplc="0409001B" w:tentative="1">
+      <w:start w:val="1"/>
+      <w:numFmt w:val="lowerRoman"/>
+      <w:lvlText w:val="%6."/>
+      <w:lvlJc w:val="right"/>
+      <w:pPr>
+        <w:ind w:left="5400" w:hanging="180"/>
+      </w:pPr>
+    </w:lvl>
+    <w:lvl w:ilvl="6" w:tplc="0409000F" w:tentative="1">
+      <w:start w:val="1"/>
+      <w:numFmt w:val="decimal"/>
+      <w:lvlText w:val="%7."/>
+      <w:lvlJc w:val="left"/>
+      <w:pPr>
+        <w:ind w:left="6120" w:hanging="360"/>
+      </w:pPr>
+    </w:lvl>
+    <w:lvl w:ilvl="7" w:tplc="04090019" w:tentative="1">
+      <w:start w:val="1"/>
+      <w:numFmt w:val="lowerLetter"/>
+      <w:lvlText w:val="%8."/>
+      <w:lvlJc w:val="left"/>
+      <w:pPr>
+        <w:ind w:left="6840" w:hanging="360"/>
+      </w:pPr>
+    </w:lvl>
+    <w:lvl w:ilvl="8" w:tplc="0409001B" w:tentative="1">
+      <w:start w:val="1"/>
+      <w:numFmt w:val="lowerRoman"/>
+      <w:lvlText w:val="%9."/>
+      <w:lvlJc w:val="right"/>
+      <w:pPr>
+        <w:ind w:left="7560" w:hanging="180"/>
+      </w:pPr>
+    </w:lvl>
+  </w:abstractNum>
+  <w:abstractNum w:abstractNumId="13">
+    <w:nsid w:val="7E3F1488"/>
+    <w:multiLevelType w:val="hybridMultilevel"/>
+    <w:tmpl w:val="ACD62CF4"/>
+    <w:lvl w:ilvl="0" w:tplc="C27EE422">
       <w:start w:val="1"/>
       <w:numFmt w:val="lowerLetter"/>
       <w:lvlText w:val="%1)"/>
@@ -1777,10 +2003,10 @@
     <w:abstractNumId w:val="0"/>
   </w:num>
   <w:num w:numId="6">
-    <w:abstractNumId w:val="8"/>
+    <w:abstractNumId w:val="9"/>
   </w:num>
   <w:num w:numId="7">
-    <w:abstractNumId w:val="9"/>
+    <w:abstractNumId w:val="10"/>
   </w:num>
   <w:num w:numId="8">
     <w:abstractNumId w:val="6"/>
@@ -1792,10 +2018,16 @@
     <w:abstractNumId w:val="7"/>
   </w:num>
   <w:num w:numId="11">
-    <w:abstractNumId w:val="10"/>
+    <w:abstractNumId w:val="11"/>
   </w:num>
   <w:num w:numId="12">
-    <w:abstractNumId w:val="11"/>
+    <w:abstractNumId w:val="12"/>
+  </w:num>
+  <w:num w:numId="13">
+    <w:abstractNumId w:val="13"/>
+  </w:num>
+  <w:num w:numId="14">
+    <w:abstractNumId w:val="8"/>
   </w:num>
 </w:numbering>
 </file>

</xml_diff>

<commit_message>
Added the solution for the first part of the Socks in the Dark problem
</commit_message>
<xml_diff>
--- a/ProblemSolving/Rogers_Eric_ProblemSolving.docx
+++ b/ProblemSolving/Rogers_Eric_ProblemSolving.docx
@@ -600,7 +600,10 @@
         </w:numPr>
       </w:pPr>
       <w:r>
-        <w:t>The sub-goal is to determine the method for finding the smallest selection possible.</w:t>
+        <w:t xml:space="preserve">The sub-goal is to determine the method for finding </w:t>
+      </w:r>
+      <w:r>
+        <w:t>the smallest selection possible.</w:t>
       </w:r>
     </w:p>
     <w:p/>
@@ -631,7 +634,13 @@
         </w:numPr>
       </w:pPr>
       <w:r>
-        <w:t>Using math, I could determine the smallest amount of socks necessary to fulfill the requirement.</w:t>
+        <w:t>Using math, I could determine the smallest amount of socks necessary to fulfill the requirement</w:t>
+      </w:r>
+      <w:r>
+        <w:t>s</w:t>
+      </w:r>
+      <w:r>
+        <w:t>.</w:t>
       </w:r>
     </w:p>
     <w:p/>
@@ -678,6 +687,52 @@
       </w:r>
     </w:p>
     <w:p>
+      <w:pPr>
+        <w:pStyle w:val="ListParagraph"/>
+        <w:ind w:left="1800"/>
+      </w:pPr>
+    </w:p>
+    <w:p>
+      <w:pPr>
+        <w:pStyle w:val="ListParagraph"/>
+        <w:numPr>
+          <w:ilvl w:val="0"/>
+          <w:numId w:val="9"/>
+        </w:numPr>
+      </w:pPr>
+      <w:r>
+        <w:t>Choose a solution and develop a plan to implement it.</w:t>
+      </w:r>
+    </w:p>
+    <w:p>
+      <w:pPr>
+        <w:pStyle w:val="ListParagraph"/>
+        <w:ind w:left="1440"/>
+      </w:pPr>
+    </w:p>
+    <w:p>
+      <w:pPr>
+        <w:pStyle w:val="ListParagraph"/>
+        <w:numPr>
+          <w:ilvl w:val="0"/>
+          <w:numId w:val="15"/>
+        </w:numPr>
+      </w:pPr>
+      <w:r>
+        <w:t>To se</w:t>
+      </w:r>
+      <w:r>
+        <w:t>lect at least one matching pair it is necessary to select 4 socks. There are 3 different colors of socks. If we choose 1 of each color it will give us 3 socks and then the 4</w:t>
+      </w:r>
+      <w:r>
+        <w:rPr>
+          <w:vertAlign w:val="superscript"/>
+        </w:rPr>
+        <w:t>th</w:t>
+      </w:r>
+      <w:r>
+        <w:t xml:space="preserve"> sock that is selected is guaranteed to be a match to one of the 3 chosen colors.</w:t>
+      </w:r>
       <w:bookmarkStart w:id="0" w:name="_GoBack"/>
       <w:bookmarkEnd w:id="0"/>
     </w:p>
@@ -896,6 +951,95 @@
     </w:lvl>
   </w:abstractNum>
   <w:abstractNum w:abstractNumId="2">
+    <w:nsid w:val="05ED7B8B"/>
+    <w:multiLevelType w:val="hybridMultilevel"/>
+    <w:tmpl w:val="D048E0FA"/>
+    <w:lvl w:ilvl="0" w:tplc="2E0C0428">
+      <w:start w:val="1"/>
+      <w:numFmt w:val="lowerLetter"/>
+      <w:lvlText w:val="%1)"/>
+      <w:lvlJc w:val="left"/>
+      <w:pPr>
+        <w:ind w:left="1800" w:hanging="360"/>
+      </w:pPr>
+      <w:rPr>
+        <w:rFonts w:hint="default"/>
+      </w:rPr>
+    </w:lvl>
+    <w:lvl w:ilvl="1" w:tplc="04090019" w:tentative="1">
+      <w:start w:val="1"/>
+      <w:numFmt w:val="lowerLetter"/>
+      <w:lvlText w:val="%2."/>
+      <w:lvlJc w:val="left"/>
+      <w:pPr>
+        <w:ind w:left="2520" w:hanging="360"/>
+      </w:pPr>
+    </w:lvl>
+    <w:lvl w:ilvl="2" w:tplc="0409001B" w:tentative="1">
+      <w:start w:val="1"/>
+      <w:numFmt w:val="lowerRoman"/>
+      <w:lvlText w:val="%3."/>
+      <w:lvlJc w:val="right"/>
+      <w:pPr>
+        <w:ind w:left="3240" w:hanging="180"/>
+      </w:pPr>
+    </w:lvl>
+    <w:lvl w:ilvl="3" w:tplc="0409000F" w:tentative="1">
+      <w:start w:val="1"/>
+      <w:numFmt w:val="decimal"/>
+      <w:lvlText w:val="%4."/>
+      <w:lvlJc w:val="left"/>
+      <w:pPr>
+        <w:ind w:left="3960" w:hanging="360"/>
+      </w:pPr>
+    </w:lvl>
+    <w:lvl w:ilvl="4" w:tplc="04090019" w:tentative="1">
+      <w:start w:val="1"/>
+      <w:numFmt w:val="lowerLetter"/>
+      <w:lvlText w:val="%5."/>
+      <w:lvlJc w:val="left"/>
+      <w:pPr>
+        <w:ind w:left="4680" w:hanging="360"/>
+      </w:pPr>
+    </w:lvl>
+    <w:lvl w:ilvl="5" w:tplc="0409001B" w:tentative="1">
+      <w:start w:val="1"/>
+      <w:numFmt w:val="lowerRoman"/>
+      <w:lvlText w:val="%6."/>
+      <w:lvlJc w:val="right"/>
+      <w:pPr>
+        <w:ind w:left="5400" w:hanging="180"/>
+      </w:pPr>
+    </w:lvl>
+    <w:lvl w:ilvl="6" w:tplc="0409000F" w:tentative="1">
+      <w:start w:val="1"/>
+      <w:numFmt w:val="decimal"/>
+      <w:lvlText w:val="%7."/>
+      <w:lvlJc w:val="left"/>
+      <w:pPr>
+        <w:ind w:left="6120" w:hanging="360"/>
+      </w:pPr>
+    </w:lvl>
+    <w:lvl w:ilvl="7" w:tplc="04090019" w:tentative="1">
+      <w:start w:val="1"/>
+      <w:numFmt w:val="lowerLetter"/>
+      <w:lvlText w:val="%8."/>
+      <w:lvlJc w:val="left"/>
+      <w:pPr>
+        <w:ind w:left="6840" w:hanging="360"/>
+      </w:pPr>
+    </w:lvl>
+    <w:lvl w:ilvl="8" w:tplc="0409001B" w:tentative="1">
+      <w:start w:val="1"/>
+      <w:numFmt w:val="lowerRoman"/>
+      <w:lvlText w:val="%9."/>
+      <w:lvlJc w:val="right"/>
+      <w:pPr>
+        <w:ind w:left="7560" w:hanging="180"/>
+      </w:pPr>
+    </w:lvl>
+  </w:abstractNum>
+  <w:abstractNum w:abstractNumId="3">
     <w:nsid w:val="07EB7626"/>
     <w:multiLevelType w:val="hybridMultilevel"/>
     <w:tmpl w:val="B8088244"/>
@@ -1008,7 +1152,7 @@
       </w:rPr>
     </w:lvl>
   </w:abstractNum>
-  <w:abstractNum w:abstractNumId="3">
+  <w:abstractNum w:abstractNumId="4">
     <w:nsid w:val="1AC23E68"/>
     <w:multiLevelType w:val="hybridMultilevel"/>
     <w:tmpl w:val="539E3914"/>
@@ -1097,7 +1241,7 @@
       </w:pPr>
     </w:lvl>
   </w:abstractNum>
-  <w:abstractNum w:abstractNumId="4">
+  <w:abstractNum w:abstractNumId="5">
     <w:nsid w:val="21213681"/>
     <w:multiLevelType w:val="hybridMultilevel"/>
     <w:tmpl w:val="49162128"/>
@@ -1186,7 +1330,7 @@
       </w:pPr>
     </w:lvl>
   </w:abstractNum>
-  <w:abstractNum w:abstractNumId="5">
+  <w:abstractNum w:abstractNumId="6">
     <w:nsid w:val="2F767746"/>
     <w:multiLevelType w:val="hybridMultilevel"/>
     <w:tmpl w:val="33301466"/>
@@ -1275,7 +1419,7 @@
       </w:pPr>
     </w:lvl>
   </w:abstractNum>
-  <w:abstractNum w:abstractNumId="6">
+  <w:abstractNum w:abstractNumId="7">
     <w:nsid w:val="30723EFC"/>
     <w:multiLevelType w:val="hybridMultilevel"/>
     <w:tmpl w:val="88FA7670"/>
@@ -1364,7 +1508,7 @@
       </w:pPr>
     </w:lvl>
   </w:abstractNum>
-  <w:abstractNum w:abstractNumId="7">
+  <w:abstractNum w:abstractNumId="8">
     <w:nsid w:val="37172E2E"/>
     <w:multiLevelType w:val="hybridMultilevel"/>
     <w:tmpl w:val="2A428D40"/>
@@ -1453,7 +1597,7 @@
       </w:pPr>
     </w:lvl>
   </w:abstractNum>
-  <w:abstractNum w:abstractNumId="8">
+  <w:abstractNum w:abstractNumId="9">
     <w:nsid w:val="431B19BE"/>
     <w:multiLevelType w:val="hybridMultilevel"/>
     <w:tmpl w:val="C71AADB0"/>
@@ -1542,7 +1686,7 @@
       </w:pPr>
     </w:lvl>
   </w:abstractNum>
-  <w:abstractNum w:abstractNumId="9">
+  <w:abstractNum w:abstractNumId="10">
     <w:nsid w:val="4EE60449"/>
     <w:multiLevelType w:val="hybridMultilevel"/>
     <w:tmpl w:val="82AA20DC"/>
@@ -1631,7 +1775,7 @@
       </w:pPr>
     </w:lvl>
   </w:abstractNum>
-  <w:abstractNum w:abstractNumId="10">
+  <w:abstractNum w:abstractNumId="11">
     <w:nsid w:val="5070169F"/>
     <w:multiLevelType w:val="hybridMultilevel"/>
     <w:tmpl w:val="67E4FC20"/>
@@ -1720,7 +1864,7 @@
       </w:pPr>
     </w:lvl>
   </w:abstractNum>
-  <w:abstractNum w:abstractNumId="11">
+  <w:abstractNum w:abstractNumId="12">
     <w:nsid w:val="6412480C"/>
     <w:multiLevelType w:val="hybridMultilevel"/>
     <w:tmpl w:val="B3A2D9FE"/>
@@ -1809,7 +1953,7 @@
       </w:pPr>
     </w:lvl>
   </w:abstractNum>
-  <w:abstractNum w:abstractNumId="12">
+  <w:abstractNum w:abstractNumId="13">
     <w:nsid w:val="6966348A"/>
     <w:multiLevelType w:val="hybridMultilevel"/>
     <w:tmpl w:val="56E61B18"/>
@@ -1898,7 +2042,7 @@
       </w:pPr>
     </w:lvl>
   </w:abstractNum>
-  <w:abstractNum w:abstractNumId="13">
+  <w:abstractNum w:abstractNumId="14">
     <w:nsid w:val="7E3F1488"/>
     <w:multiLevelType w:val="hybridMultilevel"/>
     <w:tmpl w:val="ACD62CF4"/>
@@ -1991,43 +2135,46 @@
     <w:abstractNumId w:val="1"/>
   </w:num>
   <w:num w:numId="2">
-    <w:abstractNumId w:val="5"/>
+    <w:abstractNumId w:val="6"/>
   </w:num>
   <w:num w:numId="3">
-    <w:abstractNumId w:val="3"/>
+    <w:abstractNumId w:val="4"/>
   </w:num>
   <w:num w:numId="4">
-    <w:abstractNumId w:val="2"/>
+    <w:abstractNumId w:val="3"/>
   </w:num>
   <w:num w:numId="5">
     <w:abstractNumId w:val="0"/>
   </w:num>
   <w:num w:numId="6">
+    <w:abstractNumId w:val="10"/>
+  </w:num>
+  <w:num w:numId="7">
+    <w:abstractNumId w:val="11"/>
+  </w:num>
+  <w:num w:numId="8">
+    <w:abstractNumId w:val="7"/>
+  </w:num>
+  <w:num w:numId="9">
+    <w:abstractNumId w:val="5"/>
+  </w:num>
+  <w:num w:numId="10">
+    <w:abstractNumId w:val="8"/>
+  </w:num>
+  <w:num w:numId="11">
+    <w:abstractNumId w:val="12"/>
+  </w:num>
+  <w:num w:numId="12">
+    <w:abstractNumId w:val="13"/>
+  </w:num>
+  <w:num w:numId="13">
+    <w:abstractNumId w:val="14"/>
+  </w:num>
+  <w:num w:numId="14">
     <w:abstractNumId w:val="9"/>
   </w:num>
-  <w:num w:numId="7">
-    <w:abstractNumId w:val="10"/>
-  </w:num>
-  <w:num w:numId="8">
-    <w:abstractNumId w:val="6"/>
-  </w:num>
-  <w:num w:numId="9">
-    <w:abstractNumId w:val="4"/>
-  </w:num>
-  <w:num w:numId="10">
-    <w:abstractNumId w:val="7"/>
-  </w:num>
-  <w:num w:numId="11">
-    <w:abstractNumId w:val="11"/>
-  </w:num>
-  <w:num w:numId="12">
-    <w:abstractNumId w:val="12"/>
-  </w:num>
-  <w:num w:numId="13">
-    <w:abstractNumId w:val="13"/>
-  </w:num>
-  <w:num w:numId="14">
-    <w:abstractNumId w:val="8"/>
+  <w:num w:numId="15">
+    <w:abstractNumId w:val="2"/>
   </w:num>
 </w:numbering>
 </file>

</xml_diff>

<commit_message>
Added solution to the Socks in the Dark problem
</commit_message>
<xml_diff>
--- a/ProblemSolving/Rogers_Eric_ProblemSolving.docx
+++ b/ProblemSolving/Rogers_Eric_ProblemSolving.docx
@@ -732,6 +732,27 @@
       </w:r>
       <w:r>
         <w:t xml:space="preserve"> sock that is selected is guaranteed to be a match to one of the 3 chosen colors.</w:t>
+      </w:r>
+    </w:p>
+    <w:p>
+      <w:pPr>
+        <w:pStyle w:val="ListParagraph"/>
+        <w:numPr>
+          <w:ilvl w:val="0"/>
+          <w:numId w:val="15"/>
+        </w:numPr>
+      </w:pPr>
+      <w:r>
+        <w:t>To select at least one matching pair of each color of socks, it is necessary to select 18 socks. In order to guarantee that there are 3 different colored pairs, we have to select enough socks to eliminate possibility of leaving one color out of the selection. To do this we add the two largest groups of socks together, black and brown, to get 16 socks. Then, we can select the smallest number needed to make a pair with the 3</w:t>
+      </w:r>
+      <w:r>
+        <w:rPr>
+          <w:vertAlign w:val="superscript"/>
+        </w:rPr>
+        <w:t>rd</w:t>
+      </w:r>
+      <w:r>
+        <w:t xml:space="preserve"> color, which is 2. The total now becomes 18.</w:t>
       </w:r>
       <w:bookmarkStart w:id="0" w:name="_GoBack"/>
       <w:bookmarkEnd w:id="0"/>

</xml_diff>

<commit_message>
Added test cases for the Socks in the Dark problem
</commit_message>
<xml_diff>
--- a/ProblemSolving/Rogers_Eric_ProblemSolving.docx
+++ b/ProblemSolving/Rogers_Eric_ProblemSolving.docx
@@ -753,6 +753,45 @@
       </w:r>
       <w:r>
         <w:t xml:space="preserve"> color, which is 2. The total now becomes 18.</w:t>
+      </w:r>
+    </w:p>
+    <w:p>
+      <w:pPr>
+        <w:pStyle w:val="ListParagraph"/>
+        <w:numPr>
+          <w:ilvl w:val="0"/>
+          <w:numId w:val="15"/>
+        </w:numPr>
+      </w:pPr>
+      <w:r>
+        <w:t>I used 10 ink pens, 6 pencils, and 4 markers to represent socks, and a brown paper bag for the dark room in my test cases. For the first problem I mixed up the pens, pencils, and markers in a paper bag and randomly selected 4 of them. I performed this 10 separate times to prove that my results were consistent.</w:t>
+      </w:r>
+    </w:p>
+    <w:p>
+      <w:pPr>
+        <w:pStyle w:val="ListParagraph"/>
+        <w:ind w:left="1800"/>
+      </w:pPr>
+    </w:p>
+    <w:p>
+      <w:pPr>
+        <w:pStyle w:val="ListParagraph"/>
+        <w:ind w:left="1800"/>
+      </w:pPr>
+      <w:r>
+        <w:t xml:space="preserve">For the second problem, I used the same setup with the pens, pencils, markers, and bag. I selected 2 of the mixture out of the paper bag and then, checked the results. I performed this 10 times to verify that I always had at least one pair of each. Then, I </w:t>
+      </w:r>
+      <w:r>
+        <w:t>did the same experiment, only I selected 3 of the mixture out of the bag and then observed the results. On the 9</w:t>
+      </w:r>
+      <w:r>
+        <w:rPr>
+          <w:vertAlign w:val="superscript"/>
+        </w:rPr>
+        <w:t>th</w:t>
+      </w:r>
+      <w:r>
+        <w:t xml:space="preserve"> iteration of the test, I did not have 3 pairs. This confirmed for me that 18 are needed.</w:t>
       </w:r>
       <w:bookmarkStart w:id="0" w:name="_GoBack"/>
       <w:bookmarkEnd w:id="0"/>

</xml_diff>

<commit_message>
Defined problem for the Predicting Fingers problem
</commit_message>
<xml_diff>
--- a/ProblemSolving/Rogers_Eric_ProblemSolving.docx
+++ b/ProblemSolving/Rogers_Eric_ProblemSolving.docx
@@ -793,6 +793,64 @@
       <w:r>
         <w:t xml:space="preserve"> iteration of the test, I did not have 3 pairs. This confirmed for me that 18 are needed.</w:t>
       </w:r>
+    </w:p>
+    <w:p>
+      <w:pPr>
+        <w:pStyle w:val="ListParagraph"/>
+        <w:ind w:left="1800"/>
+      </w:pPr>
+    </w:p>
+    <w:p>
+      <w:pPr>
+        <w:rPr>
+          <w:b/>
+        </w:rPr>
+      </w:pPr>
+      <w:r>
+        <w:rPr>
+          <w:b/>
+        </w:rPr>
+        <w:t>Predicting Fingers:</w:t>
+      </w:r>
+    </w:p>
+    <w:p>
+      <w:pPr>
+        <w:rPr>
+          <w:b/>
+        </w:rPr>
+      </w:pPr>
+    </w:p>
+    <w:p>
+      <w:pPr>
+        <w:pStyle w:val="ListParagraph"/>
+        <w:numPr>
+          <w:ilvl w:val="0"/>
+          <w:numId w:val="16"/>
+        </w:numPr>
+      </w:pPr>
+      <w:r>
+        <w:t>Define the problem</w:t>
+      </w:r>
+    </w:p>
+    <w:p>
+      <w:pPr>
+        <w:pStyle w:val="ListParagraph"/>
+      </w:pPr>
+    </w:p>
+    <w:p>
+      <w:pPr>
+        <w:pStyle w:val="ListParagraph"/>
+        <w:numPr>
+          <w:ilvl w:val="0"/>
+          <w:numId w:val="17"/>
+        </w:numPr>
+      </w:pPr>
+      <w:r>
+        <w:t>In this problem a girl is using her fingers in a peculiar way to count. She starts with her thumb as number 1, and continues to count across her hand to her pinky. Her pinky represents the number 5. Instead of starting over at her thumb to count past 5, she reverses the direction that she counts on her hand so that her ring finger is counted as the number 6. She continues to count across her hand in reverse, to her thumb, which represents the number 9. She then revers</w:t>
+      </w:r>
+      <w:r>
+        <w:t>es direction again and counts her first finger as the number 10. She will continue this method of counting for all of the 3 problems in which we have to determine which finger she will stop on if she counts to 10, 100, or 1000.</w:t>
+      </w:r>
       <w:bookmarkStart w:id="0" w:name="_GoBack"/>
       <w:bookmarkEnd w:id="0"/>
     </w:p>
@@ -1213,6 +1271,95 @@
     </w:lvl>
   </w:abstractNum>
   <w:abstractNum w:abstractNumId="4">
+    <w:nsid w:val="19976A92"/>
+    <w:multiLevelType w:val="hybridMultilevel"/>
+    <w:tmpl w:val="55422A90"/>
+    <w:lvl w:ilvl="0" w:tplc="2FAAE930">
+      <w:start w:val="1"/>
+      <w:numFmt w:val="lowerLetter"/>
+      <w:lvlText w:val="%1)"/>
+      <w:lvlJc w:val="left"/>
+      <w:pPr>
+        <w:ind w:left="1080" w:hanging="360"/>
+      </w:pPr>
+      <w:rPr>
+        <w:rFonts w:hint="default"/>
+      </w:rPr>
+    </w:lvl>
+    <w:lvl w:ilvl="1" w:tplc="04090019" w:tentative="1">
+      <w:start w:val="1"/>
+      <w:numFmt w:val="lowerLetter"/>
+      <w:lvlText w:val="%2."/>
+      <w:lvlJc w:val="left"/>
+      <w:pPr>
+        <w:ind w:left="1800" w:hanging="360"/>
+      </w:pPr>
+    </w:lvl>
+    <w:lvl w:ilvl="2" w:tplc="0409001B" w:tentative="1">
+      <w:start w:val="1"/>
+      <w:numFmt w:val="lowerRoman"/>
+      <w:lvlText w:val="%3."/>
+      <w:lvlJc w:val="right"/>
+      <w:pPr>
+        <w:ind w:left="2520" w:hanging="180"/>
+      </w:pPr>
+    </w:lvl>
+    <w:lvl w:ilvl="3" w:tplc="0409000F" w:tentative="1">
+      <w:start w:val="1"/>
+      <w:numFmt w:val="decimal"/>
+      <w:lvlText w:val="%4."/>
+      <w:lvlJc w:val="left"/>
+      <w:pPr>
+        <w:ind w:left="3240" w:hanging="360"/>
+      </w:pPr>
+    </w:lvl>
+    <w:lvl w:ilvl="4" w:tplc="04090019" w:tentative="1">
+      <w:start w:val="1"/>
+      <w:numFmt w:val="lowerLetter"/>
+      <w:lvlText w:val="%5."/>
+      <w:lvlJc w:val="left"/>
+      <w:pPr>
+        <w:ind w:left="3960" w:hanging="360"/>
+      </w:pPr>
+    </w:lvl>
+    <w:lvl w:ilvl="5" w:tplc="0409001B" w:tentative="1">
+      <w:start w:val="1"/>
+      <w:numFmt w:val="lowerRoman"/>
+      <w:lvlText w:val="%6."/>
+      <w:lvlJc w:val="right"/>
+      <w:pPr>
+        <w:ind w:left="4680" w:hanging="180"/>
+      </w:pPr>
+    </w:lvl>
+    <w:lvl w:ilvl="6" w:tplc="0409000F" w:tentative="1">
+      <w:start w:val="1"/>
+      <w:numFmt w:val="decimal"/>
+      <w:lvlText w:val="%7."/>
+      <w:lvlJc w:val="left"/>
+      <w:pPr>
+        <w:ind w:left="5400" w:hanging="360"/>
+      </w:pPr>
+    </w:lvl>
+    <w:lvl w:ilvl="7" w:tplc="04090019" w:tentative="1">
+      <w:start w:val="1"/>
+      <w:numFmt w:val="lowerLetter"/>
+      <w:lvlText w:val="%8."/>
+      <w:lvlJc w:val="left"/>
+      <w:pPr>
+        <w:ind w:left="6120" w:hanging="360"/>
+      </w:pPr>
+    </w:lvl>
+    <w:lvl w:ilvl="8" w:tplc="0409001B" w:tentative="1">
+      <w:start w:val="1"/>
+      <w:numFmt w:val="lowerRoman"/>
+      <w:lvlText w:val="%9."/>
+      <w:lvlJc w:val="right"/>
+      <w:pPr>
+        <w:ind w:left="6840" w:hanging="180"/>
+      </w:pPr>
+    </w:lvl>
+  </w:abstractNum>
+  <w:abstractNum w:abstractNumId="5">
     <w:nsid w:val="1AC23E68"/>
     <w:multiLevelType w:val="hybridMultilevel"/>
     <w:tmpl w:val="539E3914"/>
@@ -1301,7 +1448,7 @@
       </w:pPr>
     </w:lvl>
   </w:abstractNum>
-  <w:abstractNum w:abstractNumId="5">
+  <w:abstractNum w:abstractNumId="6">
     <w:nsid w:val="21213681"/>
     <w:multiLevelType w:val="hybridMultilevel"/>
     <w:tmpl w:val="49162128"/>
@@ -1390,7 +1537,7 @@
       </w:pPr>
     </w:lvl>
   </w:abstractNum>
-  <w:abstractNum w:abstractNumId="6">
+  <w:abstractNum w:abstractNumId="7">
     <w:nsid w:val="2F767746"/>
     <w:multiLevelType w:val="hybridMultilevel"/>
     <w:tmpl w:val="33301466"/>
@@ -1479,7 +1626,7 @@
       </w:pPr>
     </w:lvl>
   </w:abstractNum>
-  <w:abstractNum w:abstractNumId="7">
+  <w:abstractNum w:abstractNumId="8">
     <w:nsid w:val="30723EFC"/>
     <w:multiLevelType w:val="hybridMultilevel"/>
     <w:tmpl w:val="88FA7670"/>
@@ -1568,7 +1715,7 @@
       </w:pPr>
     </w:lvl>
   </w:abstractNum>
-  <w:abstractNum w:abstractNumId="8">
+  <w:abstractNum w:abstractNumId="9">
     <w:nsid w:val="37172E2E"/>
     <w:multiLevelType w:val="hybridMultilevel"/>
     <w:tmpl w:val="2A428D40"/>
@@ -1657,7 +1804,7 @@
       </w:pPr>
     </w:lvl>
   </w:abstractNum>
-  <w:abstractNum w:abstractNumId="9">
+  <w:abstractNum w:abstractNumId="10">
     <w:nsid w:val="431B19BE"/>
     <w:multiLevelType w:val="hybridMultilevel"/>
     <w:tmpl w:val="C71AADB0"/>
@@ -1746,7 +1893,7 @@
       </w:pPr>
     </w:lvl>
   </w:abstractNum>
-  <w:abstractNum w:abstractNumId="10">
+  <w:abstractNum w:abstractNumId="11">
     <w:nsid w:val="4EE60449"/>
     <w:multiLevelType w:val="hybridMultilevel"/>
     <w:tmpl w:val="82AA20DC"/>
@@ -1835,7 +1982,7 @@
       </w:pPr>
     </w:lvl>
   </w:abstractNum>
-  <w:abstractNum w:abstractNumId="11">
+  <w:abstractNum w:abstractNumId="12">
     <w:nsid w:val="5070169F"/>
     <w:multiLevelType w:val="hybridMultilevel"/>
     <w:tmpl w:val="67E4FC20"/>
@@ -1924,7 +2071,96 @@
       </w:pPr>
     </w:lvl>
   </w:abstractNum>
-  <w:abstractNum w:abstractNumId="12">
+  <w:abstractNum w:abstractNumId="13">
+    <w:nsid w:val="5E9F3D29"/>
+    <w:multiLevelType w:val="hybridMultilevel"/>
+    <w:tmpl w:val="4656AF7E"/>
+    <w:lvl w:ilvl="0" w:tplc="0409000F">
+      <w:start w:val="1"/>
+      <w:numFmt w:val="decimal"/>
+      <w:lvlText w:val="%1."/>
+      <w:lvlJc w:val="left"/>
+      <w:pPr>
+        <w:ind w:left="720" w:hanging="360"/>
+      </w:pPr>
+      <w:rPr>
+        <w:rFonts w:hint="default"/>
+      </w:rPr>
+    </w:lvl>
+    <w:lvl w:ilvl="1" w:tplc="04090019" w:tentative="1">
+      <w:start w:val="1"/>
+      <w:numFmt w:val="lowerLetter"/>
+      <w:lvlText w:val="%2."/>
+      <w:lvlJc w:val="left"/>
+      <w:pPr>
+        <w:ind w:left="1440" w:hanging="360"/>
+      </w:pPr>
+    </w:lvl>
+    <w:lvl w:ilvl="2" w:tplc="0409001B" w:tentative="1">
+      <w:start w:val="1"/>
+      <w:numFmt w:val="lowerRoman"/>
+      <w:lvlText w:val="%3."/>
+      <w:lvlJc w:val="right"/>
+      <w:pPr>
+        <w:ind w:left="2160" w:hanging="180"/>
+      </w:pPr>
+    </w:lvl>
+    <w:lvl w:ilvl="3" w:tplc="0409000F" w:tentative="1">
+      <w:start w:val="1"/>
+      <w:numFmt w:val="decimal"/>
+      <w:lvlText w:val="%4."/>
+      <w:lvlJc w:val="left"/>
+      <w:pPr>
+        <w:ind w:left="2880" w:hanging="360"/>
+      </w:pPr>
+    </w:lvl>
+    <w:lvl w:ilvl="4" w:tplc="04090019" w:tentative="1">
+      <w:start w:val="1"/>
+      <w:numFmt w:val="lowerLetter"/>
+      <w:lvlText w:val="%5."/>
+      <w:lvlJc w:val="left"/>
+      <w:pPr>
+        <w:ind w:left="3600" w:hanging="360"/>
+      </w:pPr>
+    </w:lvl>
+    <w:lvl w:ilvl="5" w:tplc="0409001B" w:tentative="1">
+      <w:start w:val="1"/>
+      <w:numFmt w:val="lowerRoman"/>
+      <w:lvlText w:val="%6."/>
+      <w:lvlJc w:val="right"/>
+      <w:pPr>
+        <w:ind w:left="4320" w:hanging="180"/>
+      </w:pPr>
+    </w:lvl>
+    <w:lvl w:ilvl="6" w:tplc="0409000F" w:tentative="1">
+      <w:start w:val="1"/>
+      <w:numFmt w:val="decimal"/>
+      <w:lvlText w:val="%7."/>
+      <w:lvlJc w:val="left"/>
+      <w:pPr>
+        <w:ind w:left="5040" w:hanging="360"/>
+      </w:pPr>
+    </w:lvl>
+    <w:lvl w:ilvl="7" w:tplc="04090019" w:tentative="1">
+      <w:start w:val="1"/>
+      <w:numFmt w:val="lowerLetter"/>
+      <w:lvlText w:val="%8."/>
+      <w:lvlJc w:val="left"/>
+      <w:pPr>
+        <w:ind w:left="5760" w:hanging="360"/>
+      </w:pPr>
+    </w:lvl>
+    <w:lvl w:ilvl="8" w:tplc="0409001B" w:tentative="1">
+      <w:start w:val="1"/>
+      <w:numFmt w:val="lowerRoman"/>
+      <w:lvlText w:val="%9."/>
+      <w:lvlJc w:val="right"/>
+      <w:pPr>
+        <w:ind w:left="6480" w:hanging="180"/>
+      </w:pPr>
+    </w:lvl>
+  </w:abstractNum>
+  <w:abstractNum w:abstractNumId="14">
     <w:nsid w:val="6412480C"/>
     <w:multiLevelType w:val="hybridMultilevel"/>
     <w:tmpl w:val="B3A2D9FE"/>
@@ -2013,7 +2249,7 @@
       </w:pPr>
     </w:lvl>
   </w:abstractNum>
-  <w:abstractNum w:abstractNumId="13">
+  <w:abstractNum w:abstractNumId="15">
     <w:nsid w:val="6966348A"/>
     <w:multiLevelType w:val="hybridMultilevel"/>
     <w:tmpl w:val="56E61B18"/>
@@ -2102,7 +2338,7 @@
       </w:pPr>
     </w:lvl>
   </w:abstractNum>
-  <w:abstractNum w:abstractNumId="14">
+  <w:abstractNum w:abstractNumId="16">
     <w:nsid w:val="7E3F1488"/>
     <w:multiLevelType w:val="hybridMultilevel"/>
     <w:tmpl w:val="ACD62CF4"/>
@@ -2195,10 +2431,10 @@
     <w:abstractNumId w:val="1"/>
   </w:num>
   <w:num w:numId="2">
-    <w:abstractNumId w:val="6"/>
+    <w:abstractNumId w:val="7"/>
   </w:num>
   <w:num w:numId="3">
-    <w:abstractNumId w:val="4"/>
+    <w:abstractNumId w:val="5"/>
   </w:num>
   <w:num w:numId="4">
     <w:abstractNumId w:val="3"/>
@@ -2207,34 +2443,40 @@
     <w:abstractNumId w:val="0"/>
   </w:num>
   <w:num w:numId="6">
-    <w:abstractNumId w:val="10"/>
+    <w:abstractNumId w:val="11"/>
   </w:num>
   <w:num w:numId="7">
-    <w:abstractNumId w:val="11"/>
+    <w:abstractNumId w:val="12"/>
   </w:num>
   <w:num w:numId="8">
-    <w:abstractNumId w:val="7"/>
+    <w:abstractNumId w:val="8"/>
   </w:num>
   <w:num w:numId="9">
-    <w:abstractNumId w:val="5"/>
+    <w:abstractNumId w:val="6"/>
   </w:num>
   <w:num w:numId="10">
-    <w:abstractNumId w:val="8"/>
+    <w:abstractNumId w:val="9"/>
   </w:num>
   <w:num w:numId="11">
-    <w:abstractNumId w:val="12"/>
+    <w:abstractNumId w:val="14"/>
   </w:num>
   <w:num w:numId="12">
-    <w:abstractNumId w:val="13"/>
+    <w:abstractNumId w:val="15"/>
   </w:num>
   <w:num w:numId="13">
-    <w:abstractNumId w:val="14"/>
+    <w:abstractNumId w:val="16"/>
   </w:num>
   <w:num w:numId="14">
-    <w:abstractNumId w:val="9"/>
+    <w:abstractNumId w:val="10"/>
   </w:num>
   <w:num w:numId="15">
     <w:abstractNumId w:val="2"/>
+  </w:num>
+  <w:num w:numId="16">
+    <w:abstractNumId w:val="13"/>
+  </w:num>
+  <w:num w:numId="17">
+    <w:abstractNumId w:val="4"/>
   </w:num>
 </w:numbering>
 </file>

</xml_diff>

<commit_message>
Edited problem definition for the Predicting Fingers problem
</commit_message>
<xml_diff>
--- a/ProblemSolving/Rogers_Eric_ProblemSolving.docx
+++ b/ProblemSolving/Rogers_Eric_ProblemSolving.docx
@@ -850,6 +850,48 @@
       </w:r>
       <w:r>
         <w:t>es direction again and counts her first finger as the number 10. She will continue this method of counting for all of the 3 problems in which we have to determine which finger she will stop on if she counts to 10, 100, or 1000.</w:t>
+      </w:r>
+    </w:p>
+    <w:p>
+      <w:pPr>
+        <w:pStyle w:val="ListParagraph"/>
+        <w:numPr>
+          <w:ilvl w:val="0"/>
+          <w:numId w:val="17"/>
+        </w:numPr>
+      </w:pPr>
+      <w:r>
+        <w:t xml:space="preserve">As the girl continues to count in this </w:t>
+      </w:r>
+      <w:r>
+        <w:t>way, a pattern begins to emerge that will help in solving the problem.</w:t>
+      </w:r>
+    </w:p>
+    <w:p>
+      <w:pPr>
+        <w:pStyle w:val="ListParagraph"/>
+        <w:numPr>
+          <w:ilvl w:val="0"/>
+          <w:numId w:val="17"/>
+        </w:numPr>
+      </w:pPr>
+      <w:r>
+        <w:t>The overall goal is to find out how we can tell which finger that she will stop counting on at different values.</w:t>
+      </w:r>
+    </w:p>
+    <w:p>
+      <w:pPr>
+        <w:pStyle w:val="ListParagraph"/>
+        <w:ind w:left="1080"/>
+      </w:pPr>
+    </w:p>
+    <w:p>
+      <w:pPr>
+        <w:pStyle w:val="ListParagraph"/>
+        <w:ind w:left="1080"/>
+      </w:pPr>
+      <w:r>
+        <w:t>2.</w:t>
       </w:r>
       <w:bookmarkStart w:id="0" w:name="_GoBack"/>
       <w:bookmarkEnd w:id="0"/>

</xml_diff>

<commit_message>
Added constraints and sub-goals to the Predicting Fingers problem
</commit_message>
<xml_diff>
--- a/ProblemSolving/Rogers_Eric_ProblemSolving.docx
+++ b/ProblemSolving/Rogers_Eric_ProblemSolving.docx
@@ -888,11 +888,55 @@
     <w:p>
       <w:pPr>
         <w:pStyle w:val="ListParagraph"/>
+        <w:numPr>
+          <w:ilvl w:val="0"/>
+          <w:numId w:val="16"/>
+        </w:numPr>
+      </w:pPr>
+      <w:r>
+        <w:t>Break the problem apart</w:t>
+      </w:r>
+    </w:p>
+    <w:p>
+      <w:pPr>
+        <w:pStyle w:val="ListParagraph"/>
+      </w:pPr>
+    </w:p>
+    <w:p>
+      <w:pPr>
+        <w:pStyle w:val="ListParagraph"/>
+        <w:numPr>
+          <w:ilvl w:val="0"/>
+          <w:numId w:val="18"/>
+        </w:numPr>
+      </w:pPr>
+      <w:r>
+        <w:t>The constraint in this problem is that the girl must continue counting back and forth across her fingers.</w:t>
+      </w:r>
+    </w:p>
+    <w:p>
+      <w:pPr>
+        <w:pStyle w:val="ListParagraph"/>
+        <w:numPr>
+          <w:ilvl w:val="0"/>
+          <w:numId w:val="18"/>
+        </w:numPr>
+      </w:pPr>
+      <w:r>
+        <w:t>One sub-goal in this situation is to determine the pattern that occurs in the girl’s counting. Another sub-goal is to determine how often this pattern occurs.</w:t>
+      </w:r>
+    </w:p>
+    <w:p>
+      <w:pPr>
+        <w:pStyle w:val="ListParagraph"/>
         <w:ind w:left="1080"/>
       </w:pPr>
-      <w:r>
-        <w:t>2.</w:t>
-      </w:r>
+    </w:p>
+    <w:p>
+      <w:pPr>
+        <w:pStyle w:val="ListParagraph"/>
+        <w:ind w:left="1080"/>
+      </w:pPr>
       <w:bookmarkStart w:id="0" w:name="_GoBack"/>
       <w:bookmarkEnd w:id="0"/>
     </w:p>
@@ -2381,6 +2425,95 @@
     </w:lvl>
   </w:abstractNum>
   <w:abstractNum w:abstractNumId="16">
+    <w:nsid w:val="70AC4EE1"/>
+    <w:multiLevelType w:val="hybridMultilevel"/>
+    <w:tmpl w:val="180CE95E"/>
+    <w:lvl w:ilvl="0" w:tplc="EF5E7DA2">
+      <w:start w:val="1"/>
+      <w:numFmt w:val="lowerLetter"/>
+      <w:lvlText w:val="%1)"/>
+      <w:lvlJc w:val="left"/>
+      <w:pPr>
+        <w:ind w:left="1080" w:hanging="360"/>
+      </w:pPr>
+      <w:rPr>
+        <w:rFonts w:hint="default"/>
+      </w:rPr>
+    </w:lvl>
+    <w:lvl w:ilvl="1" w:tplc="04090019" w:tentative="1">
+      <w:start w:val="1"/>
+      <w:numFmt w:val="lowerLetter"/>
+      <w:lvlText w:val="%2."/>
+      <w:lvlJc w:val="left"/>
+      <w:pPr>
+        <w:ind w:left="1800" w:hanging="360"/>
+      </w:pPr>
+    </w:lvl>
+    <w:lvl w:ilvl="2" w:tplc="0409001B" w:tentative="1">
+      <w:start w:val="1"/>
+      <w:numFmt w:val="lowerRoman"/>
+      <w:lvlText w:val="%3."/>
+      <w:lvlJc w:val="right"/>
+      <w:pPr>
+        <w:ind w:left="2520" w:hanging="180"/>
+      </w:pPr>
+    </w:lvl>
+    <w:lvl w:ilvl="3" w:tplc="0409000F" w:tentative="1">
+      <w:start w:val="1"/>
+      <w:numFmt w:val="decimal"/>
+      <w:lvlText w:val="%4."/>
+      <w:lvlJc w:val="left"/>
+      <w:pPr>
+        <w:ind w:left="3240" w:hanging="360"/>
+      </w:pPr>
+    </w:lvl>
+    <w:lvl w:ilvl="4" w:tplc="04090019" w:tentative="1">
+      <w:start w:val="1"/>
+      <w:numFmt w:val="lowerLetter"/>
+      <w:lvlText w:val="%5."/>
+      <w:lvlJc w:val="left"/>
+      <w:pPr>
+        <w:ind w:left="3960" w:hanging="360"/>
+      </w:pPr>
+    </w:lvl>
+    <w:lvl w:ilvl="5" w:tplc="0409001B" w:tentative="1">
+      <w:start w:val="1"/>
+      <w:numFmt w:val="lowerRoman"/>
+      <w:lvlText w:val="%6."/>
+      <w:lvlJc w:val="right"/>
+      <w:pPr>
+        <w:ind w:left="4680" w:hanging="180"/>
+      </w:pPr>
+    </w:lvl>
+    <w:lvl w:ilvl="6" w:tplc="0409000F" w:tentative="1">
+      <w:start w:val="1"/>
+      <w:numFmt w:val="decimal"/>
+      <w:lvlText w:val="%7."/>
+      <w:lvlJc w:val="left"/>
+      <w:pPr>
+        <w:ind w:left="5400" w:hanging="360"/>
+      </w:pPr>
+    </w:lvl>
+    <w:lvl w:ilvl="7" w:tplc="04090019" w:tentative="1">
+      <w:start w:val="1"/>
+      <w:numFmt w:val="lowerLetter"/>
+      <w:lvlText w:val="%8."/>
+      <w:lvlJc w:val="left"/>
+      <w:pPr>
+        <w:ind w:left="6120" w:hanging="360"/>
+      </w:pPr>
+    </w:lvl>
+    <w:lvl w:ilvl="8" w:tplc="0409001B" w:tentative="1">
+      <w:start w:val="1"/>
+      <w:numFmt w:val="lowerRoman"/>
+      <w:lvlText w:val="%9."/>
+      <w:lvlJc w:val="right"/>
+      <w:pPr>
+        <w:ind w:left="6840" w:hanging="180"/>
+      </w:pPr>
+    </w:lvl>
+  </w:abstractNum>
+  <w:abstractNum w:abstractNumId="17">
     <w:nsid w:val="7E3F1488"/>
     <w:multiLevelType w:val="hybridMultilevel"/>
     <w:tmpl w:val="ACD62CF4"/>
@@ -2506,7 +2639,7 @@
     <w:abstractNumId w:val="15"/>
   </w:num>
   <w:num w:numId="13">
-    <w:abstractNumId w:val="16"/>
+    <w:abstractNumId w:val="17"/>
   </w:num>
   <w:num w:numId="14">
     <w:abstractNumId w:val="10"/>
@@ -2519,6 +2652,9 @@
   </w:num>
   <w:num w:numId="17">
     <w:abstractNumId w:val="4"/>
+  </w:num>
+  <w:num w:numId="18">
+    <w:abstractNumId w:val="16"/>
   </w:num>
 </w:numbering>
 </file>

</xml_diff>

<commit_message>
Added possible solutions for the Predicting Fingers problem
</commit_message>
<xml_diff>
--- a/ProblemSolving/Rogers_Eric_ProblemSolving.docx
+++ b/ProblemSolving/Rogers_Eric_ProblemSolving.docx
@@ -935,10 +935,53 @@
     <w:p>
       <w:pPr>
         <w:pStyle w:val="ListParagraph"/>
-        <w:ind w:left="1080"/>
-      </w:pPr>
+        <w:numPr>
+          <w:ilvl w:val="0"/>
+          <w:numId w:val="16"/>
+        </w:numPr>
+      </w:pPr>
+      <w:r>
+        <w:t>Identify potential solutions</w:t>
+      </w:r>
+    </w:p>
+    <w:p>
+      <w:pPr>
+        <w:pStyle w:val="ListParagraph"/>
+      </w:pPr>
+    </w:p>
+    <w:p>
+      <w:pPr>
+        <w:pStyle w:val="ListParagraph"/>
+      </w:pPr>
+      <w:r>
+        <w:t>a) Since all 3 of the</w:t>
+      </w:r>
+      <w:r>
+        <w:t xml:space="preserve"> problems are in multiples of 5</w:t>
+      </w:r>
+      <w:r>
+        <w:t xml:space="preserve">, we could continue to </w:t>
+      </w:r>
+      <w:r>
+        <w:t xml:space="preserve">have the girl </w:t>
+      </w:r>
+      <w:r>
+        <w:t>count t</w:t>
+      </w:r>
+      <w:r>
+        <w:t>o 5 repeatedly and chart the number of</w:t>
+      </w:r>
+      <w:r>
+        <w:t xml:space="preserve"> </w:t>
+      </w:r>
+      <w:r>
+        <w:t>which finger she stops on, until a pattern emerges and starts to repeat. Also s</w:t>
+      </w:r>
       <w:bookmarkStart w:id="0" w:name="_GoBack"/>
       <w:bookmarkEnd w:id="0"/>
+      <w:r>
+        <w:t>ince all 3 of the problems are in multiples of 10, we could continue to have the girl count to 10 repeatedly and chart the number of which finger she stops on, until a pattern emerges and starts to repeat.</w:t>
+      </w:r>
     </w:p>
     <w:sectPr>
       <w:pgSz w:w="12240" w:h="15840"/>

</xml_diff>

<commit_message>
Evaluated solutions for the Predicting Fingers problem
</commit_message>
<xml_diff>
--- a/ProblemSolving/Rogers_Eric_ProblemSolving.docx
+++ b/ProblemSolving/Rogers_Eric_ProblemSolving.docx
@@ -952,9 +952,13 @@
     <w:p>
       <w:pPr>
         <w:pStyle w:val="ListParagraph"/>
-      </w:pPr>
-      <w:r>
-        <w:t>a) Since all 3 of the</w:t>
+        <w:numPr>
+          <w:ilvl w:val="0"/>
+          <w:numId w:val="19"/>
+        </w:numPr>
+      </w:pPr>
+      <w:r>
+        <w:t>Since all 3 of the</w:t>
       </w:r>
       <w:r>
         <w:t xml:space="preserve"> problems are in multiples of 5</w:t>
@@ -977,11 +981,70 @@
       <w:r>
         <w:t>which finger she stops on, until a pattern emerges and starts to repeat. Also s</w:t>
       </w:r>
+      <w:r>
+        <w:t>ince all 3 of the problems are in multiples of 10, we could continue to have the girl count to 10 repeatedly and chart the number of which finger she stops on, until a pattern emerges and starts to repeat.</w:t>
+      </w:r>
+    </w:p>
+    <w:p>
+      <w:pPr>
+        <w:pStyle w:val="ListParagraph"/>
+        <w:ind w:left="1080"/>
+      </w:pPr>
+    </w:p>
+    <w:p>
+      <w:pPr>
+        <w:pStyle w:val="ListParagraph"/>
+        <w:numPr>
+          <w:ilvl w:val="0"/>
+          <w:numId w:val="16"/>
+        </w:numPr>
+      </w:pPr>
+      <w:r>
+        <w:t>Evaluate each potential solution</w:t>
+      </w:r>
+    </w:p>
+    <w:p>
+      <w:pPr>
+        <w:pStyle w:val="ListParagraph"/>
+      </w:pPr>
+    </w:p>
+    <w:p>
+      <w:pPr>
+        <w:pStyle w:val="ListParagraph"/>
+        <w:numPr>
+          <w:ilvl w:val="0"/>
+          <w:numId w:val="20"/>
+        </w:numPr>
+      </w:pPr>
+      <w:r>
+        <w:t>Each solution does meet the goals.</w:t>
+      </w:r>
+    </w:p>
+    <w:p>
+      <w:pPr>
+        <w:pStyle w:val="ListParagraph"/>
+        <w:numPr>
+          <w:ilvl w:val="0"/>
+          <w:numId w:val="20"/>
+        </w:numPr>
+      </w:pPr>
+      <w:r>
+        <w:t>Each solution will work for all cases.</w:t>
+      </w:r>
+    </w:p>
+    <w:p>
+      <w:pPr>
+        <w:pStyle w:val="ListParagraph"/>
+        <w:ind w:left="1080"/>
+      </w:pPr>
+    </w:p>
+    <w:p>
+      <w:pPr>
+        <w:pStyle w:val="ListParagraph"/>
+        <w:ind w:left="1080"/>
+      </w:pPr>
       <w:bookmarkStart w:id="0" w:name="_GoBack"/>
       <w:bookmarkEnd w:id="0"/>
-      <w:r>
-        <w:t>ince all 3 of the problems are in multiples of 10, we could continue to have the girl count to 10 repeatedly and chart the number of which finger she stops on, until a pattern emerges and starts to repeat.</w:t>
-      </w:r>
     </w:p>
     <w:sectPr>
       <w:pgSz w:w="12240" w:h="15840"/>
@@ -2201,6 +2264,95 @@
     </w:lvl>
   </w:abstractNum>
   <w:abstractNum w:abstractNumId="13">
+    <w:nsid w:val="5A386D2F"/>
+    <w:multiLevelType w:val="hybridMultilevel"/>
+    <w:tmpl w:val="2A26754E"/>
+    <w:lvl w:ilvl="0" w:tplc="45042CBA">
+      <w:start w:val="1"/>
+      <w:numFmt w:val="lowerLetter"/>
+      <w:lvlText w:val="%1)"/>
+      <w:lvlJc w:val="left"/>
+      <w:pPr>
+        <w:ind w:left="1080" w:hanging="360"/>
+      </w:pPr>
+      <w:rPr>
+        <w:rFonts w:hint="default"/>
+      </w:rPr>
+    </w:lvl>
+    <w:lvl w:ilvl="1" w:tplc="04090019" w:tentative="1">
+      <w:start w:val="1"/>
+      <w:numFmt w:val="lowerLetter"/>
+      <w:lvlText w:val="%2."/>
+      <w:lvlJc w:val="left"/>
+      <w:pPr>
+        <w:ind w:left="1800" w:hanging="360"/>
+      </w:pPr>
+    </w:lvl>
+    <w:lvl w:ilvl="2" w:tplc="0409001B" w:tentative="1">
+      <w:start w:val="1"/>
+      <w:numFmt w:val="lowerRoman"/>
+      <w:lvlText w:val="%3."/>
+      <w:lvlJc w:val="right"/>
+      <w:pPr>
+        <w:ind w:left="2520" w:hanging="180"/>
+      </w:pPr>
+    </w:lvl>
+    <w:lvl w:ilvl="3" w:tplc="0409000F" w:tentative="1">
+      <w:start w:val="1"/>
+      <w:numFmt w:val="decimal"/>
+      <w:lvlText w:val="%4."/>
+      <w:lvlJc w:val="left"/>
+      <w:pPr>
+        <w:ind w:left="3240" w:hanging="360"/>
+      </w:pPr>
+    </w:lvl>
+    <w:lvl w:ilvl="4" w:tplc="04090019" w:tentative="1">
+      <w:start w:val="1"/>
+      <w:numFmt w:val="lowerLetter"/>
+      <w:lvlText w:val="%5."/>
+      <w:lvlJc w:val="left"/>
+      <w:pPr>
+        <w:ind w:left="3960" w:hanging="360"/>
+      </w:pPr>
+    </w:lvl>
+    <w:lvl w:ilvl="5" w:tplc="0409001B" w:tentative="1">
+      <w:start w:val="1"/>
+      <w:numFmt w:val="lowerRoman"/>
+      <w:lvlText w:val="%6."/>
+      <w:lvlJc w:val="right"/>
+      <w:pPr>
+        <w:ind w:left="4680" w:hanging="180"/>
+      </w:pPr>
+    </w:lvl>
+    <w:lvl w:ilvl="6" w:tplc="0409000F" w:tentative="1">
+      <w:start w:val="1"/>
+      <w:numFmt w:val="decimal"/>
+      <w:lvlText w:val="%7."/>
+      <w:lvlJc w:val="left"/>
+      <w:pPr>
+        <w:ind w:left="5400" w:hanging="360"/>
+      </w:pPr>
+    </w:lvl>
+    <w:lvl w:ilvl="7" w:tplc="04090019" w:tentative="1">
+      <w:start w:val="1"/>
+      <w:numFmt w:val="lowerLetter"/>
+      <w:lvlText w:val="%8."/>
+      <w:lvlJc w:val="left"/>
+      <w:pPr>
+        <w:ind w:left="6120" w:hanging="360"/>
+      </w:pPr>
+    </w:lvl>
+    <w:lvl w:ilvl="8" w:tplc="0409001B" w:tentative="1">
+      <w:start w:val="1"/>
+      <w:numFmt w:val="lowerRoman"/>
+      <w:lvlText w:val="%9."/>
+      <w:lvlJc w:val="right"/>
+      <w:pPr>
+        <w:ind w:left="6840" w:hanging="180"/>
+      </w:pPr>
+    </w:lvl>
+  </w:abstractNum>
+  <w:abstractNum w:abstractNumId="14">
     <w:nsid w:val="5E9F3D29"/>
     <w:multiLevelType w:val="hybridMultilevel"/>
     <w:tmpl w:val="4656AF7E"/>
@@ -2289,7 +2441,7 @@
       </w:pPr>
     </w:lvl>
   </w:abstractNum>
-  <w:abstractNum w:abstractNumId="14">
+  <w:abstractNum w:abstractNumId="15">
     <w:nsid w:val="6412480C"/>
     <w:multiLevelType w:val="hybridMultilevel"/>
     <w:tmpl w:val="B3A2D9FE"/>
@@ -2378,7 +2530,7 @@
       </w:pPr>
     </w:lvl>
   </w:abstractNum>
-  <w:abstractNum w:abstractNumId="15">
+  <w:abstractNum w:abstractNumId="16">
     <w:nsid w:val="6966348A"/>
     <w:multiLevelType w:val="hybridMultilevel"/>
     <w:tmpl w:val="56E61B18"/>
@@ -2467,7 +2619,7 @@
       </w:pPr>
     </w:lvl>
   </w:abstractNum>
-  <w:abstractNum w:abstractNumId="16">
+  <w:abstractNum w:abstractNumId="17">
     <w:nsid w:val="70AC4EE1"/>
     <w:multiLevelType w:val="hybridMultilevel"/>
     <w:tmpl w:val="180CE95E"/>
@@ -2556,7 +2708,96 @@
       </w:pPr>
     </w:lvl>
   </w:abstractNum>
-  <w:abstractNum w:abstractNumId="17">
+  <w:abstractNum w:abstractNumId="18">
+    <w:nsid w:val="748E31AB"/>
+    <w:multiLevelType w:val="hybridMultilevel"/>
+    <w:tmpl w:val="C56678FC"/>
+    <w:lvl w:ilvl="0" w:tplc="1534E626">
+      <w:start w:val="1"/>
+      <w:numFmt w:val="lowerLetter"/>
+      <w:lvlText w:val="%1)"/>
+      <w:lvlJc w:val="left"/>
+      <w:pPr>
+        <w:ind w:left="1080" w:hanging="360"/>
+      </w:pPr>
+      <w:rPr>
+        <w:rFonts w:hint="default"/>
+      </w:rPr>
+    </w:lvl>
+    <w:lvl w:ilvl="1" w:tplc="04090019" w:tentative="1">
+      <w:start w:val="1"/>
+      <w:numFmt w:val="lowerLetter"/>
+      <w:lvlText w:val="%2."/>
+      <w:lvlJc w:val="left"/>
+      <w:pPr>
+        <w:ind w:left="1800" w:hanging="360"/>
+      </w:pPr>
+    </w:lvl>
+    <w:lvl w:ilvl="2" w:tplc="0409001B" w:tentative="1">
+      <w:start w:val="1"/>
+      <w:numFmt w:val="lowerRoman"/>
+      <w:lvlText w:val="%3."/>
+      <w:lvlJc w:val="right"/>
+      <w:pPr>
+        <w:ind w:left="2520" w:hanging="180"/>
+      </w:pPr>
+    </w:lvl>
+    <w:lvl w:ilvl="3" w:tplc="0409000F" w:tentative="1">
+      <w:start w:val="1"/>
+      <w:numFmt w:val="decimal"/>
+      <w:lvlText w:val="%4."/>
+      <w:lvlJc w:val="left"/>
+      <w:pPr>
+        <w:ind w:left="3240" w:hanging="360"/>
+      </w:pPr>
+    </w:lvl>
+    <w:lvl w:ilvl="4" w:tplc="04090019" w:tentative="1">
+      <w:start w:val="1"/>
+      <w:numFmt w:val="lowerLetter"/>
+      <w:lvlText w:val="%5."/>
+      <w:lvlJc w:val="left"/>
+      <w:pPr>
+        <w:ind w:left="3960" w:hanging="360"/>
+      </w:pPr>
+    </w:lvl>
+    <w:lvl w:ilvl="5" w:tplc="0409001B" w:tentative="1">
+      <w:start w:val="1"/>
+      <w:numFmt w:val="lowerRoman"/>
+      <w:lvlText w:val="%6."/>
+      <w:lvlJc w:val="right"/>
+      <w:pPr>
+        <w:ind w:left="4680" w:hanging="180"/>
+      </w:pPr>
+    </w:lvl>
+    <w:lvl w:ilvl="6" w:tplc="0409000F" w:tentative="1">
+      <w:start w:val="1"/>
+      <w:numFmt w:val="decimal"/>
+      <w:lvlText w:val="%7."/>
+      <w:lvlJc w:val="left"/>
+      <w:pPr>
+        <w:ind w:left="5400" w:hanging="360"/>
+      </w:pPr>
+    </w:lvl>
+    <w:lvl w:ilvl="7" w:tplc="04090019" w:tentative="1">
+      <w:start w:val="1"/>
+      <w:numFmt w:val="lowerLetter"/>
+      <w:lvlText w:val="%8."/>
+      <w:lvlJc w:val="left"/>
+      <w:pPr>
+        <w:ind w:left="6120" w:hanging="360"/>
+      </w:pPr>
+    </w:lvl>
+    <w:lvl w:ilvl="8" w:tplc="0409001B" w:tentative="1">
+      <w:start w:val="1"/>
+      <w:numFmt w:val="lowerRoman"/>
+      <w:lvlText w:val="%9."/>
+      <w:lvlJc w:val="right"/>
+      <w:pPr>
+        <w:ind w:left="6840" w:hanging="180"/>
+      </w:pPr>
+    </w:lvl>
+  </w:abstractNum>
+  <w:abstractNum w:abstractNumId="19">
     <w:nsid w:val="7E3F1488"/>
     <w:multiLevelType w:val="hybridMultilevel"/>
     <w:tmpl w:val="ACD62CF4"/>
@@ -2676,13 +2917,13 @@
     <w:abstractNumId w:val="9"/>
   </w:num>
   <w:num w:numId="11">
-    <w:abstractNumId w:val="14"/>
+    <w:abstractNumId w:val="15"/>
   </w:num>
   <w:num w:numId="12">
-    <w:abstractNumId w:val="15"/>
+    <w:abstractNumId w:val="16"/>
   </w:num>
   <w:num w:numId="13">
-    <w:abstractNumId w:val="17"/>
+    <w:abstractNumId w:val="19"/>
   </w:num>
   <w:num w:numId="14">
     <w:abstractNumId w:val="10"/>
@@ -2691,13 +2932,19 @@
     <w:abstractNumId w:val="2"/>
   </w:num>
   <w:num w:numId="16">
-    <w:abstractNumId w:val="13"/>
+    <w:abstractNumId w:val="14"/>
   </w:num>
   <w:num w:numId="17">
     <w:abstractNumId w:val="4"/>
   </w:num>
   <w:num w:numId="18">
-    <w:abstractNumId w:val="16"/>
+    <w:abstractNumId w:val="17"/>
+  </w:num>
+  <w:num w:numId="19">
+    <w:abstractNumId w:val="18"/>
+  </w:num>
+  <w:num w:numId="20">
+    <w:abstractNumId w:val="13"/>
   </w:num>
 </w:numbering>
 </file>

</xml_diff>

<commit_message>
Edited insights for the Predicting Fingers problem.
Added solution text
</commit_message>
<xml_diff>
--- a/ProblemSolving/Rogers_Eric_ProblemSolving.docx
+++ b/ProblemSolving/Rogers_Eric_ProblemSolving.docx
@@ -866,6 +866,9 @@
       <w:r>
         <w:t>way, a pattern begins to emerge that will help in solving the problem.</w:t>
       </w:r>
+      <w:r>
+        <w:t xml:space="preserve"> Also, the answer to the first problem is given in the explanation.</w:t>
+      </w:r>
     </w:p>
     <w:p>
       <w:pPr>
@@ -979,10 +982,7 @@
         <w:t xml:space="preserve"> </w:t>
       </w:r>
       <w:r>
-        <w:t>which finger she stops on, until a pattern emerges and starts to repeat. Also s</w:t>
-      </w:r>
-      <w:r>
-        <w:t>ince all 3 of the problems are in multiples of 10, we could continue to have the girl count to 10 repeatedly and chart the number of which finger she stops on, until a pattern emerges and starts to repeat.</w:t>
+        <w:t>which finger she stops on, until a pattern emerges and starts to repeat. Also since all 3 of the problems are in multiples of 10, we could continue to have the girl count to 10 repeatedly and chart the number of which finger she stops on, until a pattern emerges and starts to repeat.</w:t>
       </w:r>
     </w:p>
     <w:p>
@@ -1041,8 +1041,39 @@
     <w:p>
       <w:pPr>
         <w:pStyle w:val="ListParagraph"/>
-        <w:ind w:left="1080"/>
-      </w:pPr>
+        <w:numPr>
+          <w:ilvl w:val="0"/>
+          <w:numId w:val="16"/>
+        </w:numPr>
+      </w:pPr>
+      <w:r>
+        <w:t>Choose a solution and develop a plan to implement it.</w:t>
+      </w:r>
+    </w:p>
+    <w:p>
+      <w:pPr>
+        <w:pStyle w:val="ListParagraph"/>
+      </w:pPr>
+    </w:p>
+    <w:p>
+      <w:pPr>
+        <w:pStyle w:val="ListParagraph"/>
+      </w:pPr>
+      <w:r>
+        <w:t>a)</w:t>
+      </w:r>
+      <w:r>
+        <w:t xml:space="preserve"> The answer to the first question is her first finger. The answer to the second question is her ring finger.</w:t>
+      </w:r>
+      <w:r>
+        <w:t xml:space="preserve"> The answer to the third question is her first finger.</w:t>
+      </w:r>
+      <w:r>
+        <w:t xml:space="preserve"> The answer to the first problem is given in the explanation to the problem. If we continue to count in multiples of 10, we can observe that the girl will always stop on either her first finger, or her ring finger. Every time she counts to 10 twice, the finger she stops on will alternate. So, 20 </w:t>
+      </w:r>
+      <w:r>
+        <w:t>would be her ring finger, 40 would be her first finger, 60 her ring finger, and so on. To simplify this even further for the last question, we can notice that another repeating patter occurs every 200. Counting to 200 would land on the first finger, at 400 the entire pattern repeats so she lands on her first finger again. Since 1000 is divisible by 200, she will stop on her first finger.</w:t>
+      </w:r>
       <w:bookmarkStart w:id="0" w:name="_GoBack"/>
       <w:bookmarkEnd w:id="0"/>
     </w:p>

</xml_diff>

<commit_message>
Added test case and chart for the Predicting Fingers problem
</commit_message>
<xml_diff>
--- a/ProblemSolving/Rogers_Eric_ProblemSolving.docx
+++ b/ProblemSolving/Rogers_Eric_ProblemSolving.docx
@@ -752,7 +752,15 @@
         <w:t>rd</w:t>
       </w:r>
       <w:r>
-        <w:t xml:space="preserve"> color, which is 2. The total now becomes 18.</w:t>
+        <w:t xml:space="preserve"> color, which </w:t>
+      </w:r>
+      <w:proofErr w:type="gramStart"/>
+      <w:r>
+        <w:t>is</w:t>
+      </w:r>
+      <w:proofErr w:type="gramEnd"/>
+      <w:r>
+        <w:t xml:space="preserve"> 2. The total now becomes 18.</w:t>
       </w:r>
     </w:p>
     <w:p>
@@ -1058,12 +1066,13 @@
     <w:p>
       <w:pPr>
         <w:pStyle w:val="ListParagraph"/>
-      </w:pPr>
-      <w:r>
-        <w:t>a)</w:t>
-      </w:r>
-      <w:r>
-        <w:t xml:space="preserve"> The answer to the first question is her first finger. The answer to the second question is her ring finger.</w:t>
+        <w:numPr>
+          <w:ilvl w:val="0"/>
+          <w:numId w:val="21"/>
+        </w:numPr>
+      </w:pPr>
+      <w:r>
+        <w:t>The answer to the first question is her first finger. The answer to the second question is her ring finger.</w:t>
       </w:r>
       <w:r>
         <w:t xml:space="preserve"> The answer to the third question is her first finger.</w:t>
@@ -1073,9 +1082,80 @@
       </w:r>
       <w:r>
         <w:t>would be her ring finger, 40 would be her first finger, 60 her ring finger, and so on. To simplify this even further for the last question, we can notice that another repeating patter occurs every 200. Counting to 200 would land on the first finger, at 400 the entire pattern repeats so she lands on her first finger again. Since 1000 is divisible by 200, she will stop on her first finger.</w:t>
+      </w:r>
+    </w:p>
+    <w:p>
+      <w:pPr>
+        <w:pStyle w:val="ListParagraph"/>
+        <w:numPr>
+          <w:ilvl w:val="0"/>
+          <w:numId w:val="21"/>
+        </w:numPr>
+      </w:pPr>
+      <w:r>
+        <w:t xml:space="preserve">To test this solution I counted my own fingers and charted each stopping point at intervals of 10. After stopping at 100, I observed the outcome and recognized that a pattern emerged where every 20 the fingers would alternate. I then continued counting to 200 and observed the outcome. I noticed that a second pattern emerged where a giant loop occurred at </w:t>
+      </w:r>
+      <w:r>
+        <w:t>2</w:t>
       </w:r>
       <w:bookmarkStart w:id="0" w:name="_GoBack"/>
       <w:bookmarkEnd w:id="0"/>
+      <w:r>
+        <w:t>00. All of these findings can be seen in the chart below.</w:t>
+      </w:r>
+      <w:r>
+        <w:rPr>
+          <w:noProof/>
+        </w:rPr>
+        <w:drawing>
+          <wp:inline distT="0" distB="0" distL="0" distR="0" wp14:anchorId="0DD90CB7" wp14:editId="14CA68EC">
+            <wp:extent cx="4908884" cy="3022600"/>
+            <wp:effectExtent l="0" t="0" r="0" b="0"/>
+            <wp:docPr id="4" name="Picture 4" descr="Macintosh HD:Users:ericrogers:Desktop:fingerChart.pdf"/>
+            <wp:cNvGraphicFramePr>
+              <a:graphicFrameLocks xmlns:a="http://schemas.openxmlformats.org/drawingml/2006/main" noChangeAspect="1"/>
+            </wp:cNvGraphicFramePr>
+            <a:graphic xmlns:a="http://schemas.openxmlformats.org/drawingml/2006/main">
+              <a:graphicData uri="http://schemas.openxmlformats.org/drawingml/2006/picture">
+                <pic:pic xmlns:pic="http://schemas.openxmlformats.org/drawingml/2006/picture">
+                  <pic:nvPicPr>
+                    <pic:cNvPr id="0" name="Picture 3" descr="Macintosh HD:Users:ericrogers:Desktop:fingerChart.pdf"/>
+                    <pic:cNvPicPr>
+                      <a:picLocks noChangeAspect="1" noChangeArrowheads="1"/>
+                    </pic:cNvPicPr>
+                  </pic:nvPicPr>
+                  <pic:blipFill>
+                    <a:blip r:embed="rId7">
+                      <a:extLst>
+                        <a:ext uri="{28A0092B-C50C-407E-A947-70E740481C1C}">
+                          <a14:useLocalDpi xmlns:a14="http://schemas.microsoft.com/office/drawing/2010/main" val="0"/>
+                        </a:ext>
+                      </a:extLst>
+                    </a:blip>
+                    <a:srcRect/>
+                    <a:stretch>
+                      <a:fillRect/>
+                    </a:stretch>
+                  </pic:blipFill>
+                  <pic:spPr bwMode="auto">
+                    <a:xfrm>
+                      <a:off x="0" y="0"/>
+                      <a:ext cx="4908884" cy="3022600"/>
+                    </a:xfrm>
+                    <a:prstGeom prst="rect">
+                      <a:avLst/>
+                    </a:prstGeom>
+                    <a:noFill/>
+                    <a:ln>
+                      <a:noFill/>
+                    </a:ln>
+                  </pic:spPr>
+                </pic:pic>
+              </a:graphicData>
+            </a:graphic>
+          </wp:inline>
+        </w:drawing>
+      </w:r>
     </w:p>
     <w:sectPr>
       <w:pgSz w:w="12240" w:h="15840"/>
@@ -2473,6 +2553,95 @@
     </w:lvl>
   </w:abstractNum>
   <w:abstractNum w:abstractNumId="15">
+    <w:nsid w:val="61814F87"/>
+    <w:multiLevelType w:val="hybridMultilevel"/>
+    <w:tmpl w:val="9F224BCE"/>
+    <w:lvl w:ilvl="0" w:tplc="A23A2624">
+      <w:start w:val="1"/>
+      <w:numFmt w:val="lowerLetter"/>
+      <w:lvlText w:val="%1)"/>
+      <w:lvlJc w:val="left"/>
+      <w:pPr>
+        <w:ind w:left="1080" w:hanging="360"/>
+      </w:pPr>
+      <w:rPr>
+        <w:rFonts w:hint="default"/>
+      </w:rPr>
+    </w:lvl>
+    <w:lvl w:ilvl="1" w:tplc="04090019" w:tentative="1">
+      <w:start w:val="1"/>
+      <w:numFmt w:val="lowerLetter"/>
+      <w:lvlText w:val="%2."/>
+      <w:lvlJc w:val="left"/>
+      <w:pPr>
+        <w:ind w:left="1800" w:hanging="360"/>
+      </w:pPr>
+    </w:lvl>
+    <w:lvl w:ilvl="2" w:tplc="0409001B" w:tentative="1">
+      <w:start w:val="1"/>
+      <w:numFmt w:val="lowerRoman"/>
+      <w:lvlText w:val="%3."/>
+      <w:lvlJc w:val="right"/>
+      <w:pPr>
+        <w:ind w:left="2520" w:hanging="180"/>
+      </w:pPr>
+    </w:lvl>
+    <w:lvl w:ilvl="3" w:tplc="0409000F" w:tentative="1">
+      <w:start w:val="1"/>
+      <w:numFmt w:val="decimal"/>
+      <w:lvlText w:val="%4."/>
+      <w:lvlJc w:val="left"/>
+      <w:pPr>
+        <w:ind w:left="3240" w:hanging="360"/>
+      </w:pPr>
+    </w:lvl>
+    <w:lvl w:ilvl="4" w:tplc="04090019" w:tentative="1">
+      <w:start w:val="1"/>
+      <w:numFmt w:val="lowerLetter"/>
+      <w:lvlText w:val="%5."/>
+      <w:lvlJc w:val="left"/>
+      <w:pPr>
+        <w:ind w:left="3960" w:hanging="360"/>
+      </w:pPr>
+    </w:lvl>
+    <w:lvl w:ilvl="5" w:tplc="0409001B" w:tentative="1">
+      <w:start w:val="1"/>
+      <w:numFmt w:val="lowerRoman"/>
+      <w:lvlText w:val="%6."/>
+      <w:lvlJc w:val="right"/>
+      <w:pPr>
+        <w:ind w:left="4680" w:hanging="180"/>
+      </w:pPr>
+    </w:lvl>
+    <w:lvl w:ilvl="6" w:tplc="0409000F" w:tentative="1">
+      <w:start w:val="1"/>
+      <w:numFmt w:val="decimal"/>
+      <w:lvlText w:val="%7."/>
+      <w:lvlJc w:val="left"/>
+      <w:pPr>
+        <w:ind w:left="5400" w:hanging="360"/>
+      </w:pPr>
+    </w:lvl>
+    <w:lvl w:ilvl="7" w:tplc="04090019" w:tentative="1">
+      <w:start w:val="1"/>
+      <w:numFmt w:val="lowerLetter"/>
+      <w:lvlText w:val="%8."/>
+      <w:lvlJc w:val="left"/>
+      <w:pPr>
+        <w:ind w:left="6120" w:hanging="360"/>
+      </w:pPr>
+    </w:lvl>
+    <w:lvl w:ilvl="8" w:tplc="0409001B" w:tentative="1">
+      <w:start w:val="1"/>
+      <w:numFmt w:val="lowerRoman"/>
+      <w:lvlText w:val="%9."/>
+      <w:lvlJc w:val="right"/>
+      <w:pPr>
+        <w:ind w:left="6840" w:hanging="180"/>
+      </w:pPr>
+    </w:lvl>
+  </w:abstractNum>
+  <w:abstractNum w:abstractNumId="16">
     <w:nsid w:val="6412480C"/>
     <w:multiLevelType w:val="hybridMultilevel"/>
     <w:tmpl w:val="B3A2D9FE"/>
@@ -2561,7 +2730,7 @@
       </w:pPr>
     </w:lvl>
   </w:abstractNum>
-  <w:abstractNum w:abstractNumId="16">
+  <w:abstractNum w:abstractNumId="17">
     <w:nsid w:val="6966348A"/>
     <w:multiLevelType w:val="hybridMultilevel"/>
     <w:tmpl w:val="56E61B18"/>
@@ -2650,7 +2819,7 @@
       </w:pPr>
     </w:lvl>
   </w:abstractNum>
-  <w:abstractNum w:abstractNumId="17">
+  <w:abstractNum w:abstractNumId="18">
     <w:nsid w:val="70AC4EE1"/>
     <w:multiLevelType w:val="hybridMultilevel"/>
     <w:tmpl w:val="180CE95E"/>
@@ -2739,7 +2908,7 @@
       </w:pPr>
     </w:lvl>
   </w:abstractNum>
-  <w:abstractNum w:abstractNumId="18">
+  <w:abstractNum w:abstractNumId="19">
     <w:nsid w:val="748E31AB"/>
     <w:multiLevelType w:val="hybridMultilevel"/>
     <w:tmpl w:val="C56678FC"/>
@@ -2828,7 +2997,7 @@
       </w:pPr>
     </w:lvl>
   </w:abstractNum>
-  <w:abstractNum w:abstractNumId="19">
+  <w:abstractNum w:abstractNumId="20">
     <w:nsid w:val="7E3F1488"/>
     <w:multiLevelType w:val="hybridMultilevel"/>
     <w:tmpl w:val="ACD62CF4"/>
@@ -2948,13 +3117,13 @@
     <w:abstractNumId w:val="9"/>
   </w:num>
   <w:num w:numId="11">
-    <w:abstractNumId w:val="15"/>
+    <w:abstractNumId w:val="16"/>
   </w:num>
   <w:num w:numId="12">
-    <w:abstractNumId w:val="16"/>
+    <w:abstractNumId w:val="17"/>
   </w:num>
   <w:num w:numId="13">
-    <w:abstractNumId w:val="19"/>
+    <w:abstractNumId w:val="20"/>
   </w:num>
   <w:num w:numId="14">
     <w:abstractNumId w:val="10"/>
@@ -2969,13 +3138,16 @@
     <w:abstractNumId w:val="4"/>
   </w:num>
   <w:num w:numId="18">
-    <w:abstractNumId w:val="17"/>
+    <w:abstractNumId w:val="18"/>
   </w:num>
   <w:num w:numId="19">
-    <w:abstractNumId w:val="18"/>
+    <w:abstractNumId w:val="19"/>
   </w:num>
   <w:num w:numId="20">
     <w:abstractNumId w:val="13"/>
+  </w:num>
+  <w:num w:numId="21">
+    <w:abstractNumId w:val="15"/>
   </w:num>
 </w:numbering>
 </file>

</xml_diff>